<commit_message>
Updated lesson 2 homeworks
</commit_message>
<xml_diff>
--- a/Homework/lesson-02.docx
+++ b/Homework/lesson-02.docx
@@ -1,18 +1,40 @@
 
 <file path=word/document.xml><?xml version="1.0" encoding="utf-8"?>
-<w:document xmlns:ve="http://schemas.openxmlformats.org/markup-compatibility/2006" xmlns:o="urn:schemas-microsoft-com:office:office" xmlns:r="http://schemas.openxmlformats.org/officeDocument/2006/relationships" xmlns:m="http://schemas.openxmlformats.org/officeDocument/2006/math" xmlns:v="urn:schemas-microsoft-com:vml" xmlns:wp="http://schemas.openxmlformats.org/drawingml/2006/wordprocessingDrawing" xmlns:w10="urn:schemas-microsoft-com:office:word" xmlns:w="http://schemas.openxmlformats.org/wordprocessingml/2006/main" xmlns:wne="http://schemas.microsoft.com/office/word/2006/wordml">
+<w:document xmlns:wpc="http://schemas.microsoft.com/office/word/2010/wordprocessingCanvas" xmlns:mc="http://schemas.openxmlformats.org/markup-compatibility/2006" xmlns:o="urn:schemas-microsoft-com:office:office" xmlns:r="http://schemas.openxmlformats.org/officeDocument/2006/relationships" xmlns:m="http://schemas.openxmlformats.org/officeDocument/2006/math" xmlns:v="urn:schemas-microsoft-com:vml" xmlns:wp14="http://schemas.microsoft.com/office/word/2010/wordprocessingDrawing" xmlns:wp="http://schemas.openxmlformats.org/drawingml/2006/wordprocessingDrawing" xmlns:w10="urn:schemas-microsoft-com:office:word" xmlns:w="http://schemas.openxmlformats.org/wordprocessingml/2006/main" xmlns:w14="http://schemas.microsoft.com/office/word/2010/wordml" xmlns:wpg="http://schemas.microsoft.com/office/word/2010/wordprocessingGroup" xmlns:wpi="http://schemas.microsoft.com/office/word/2010/wordprocessingInk" xmlns:wne="http://schemas.microsoft.com/office/word/2006/wordml" xmlns:wps="http://schemas.microsoft.com/office/word/2010/wordprocessingShape" mc:Ignorable="w14 wp14">
   <w:body>
     <w:p>
       <w:pPr>
-        <w:pStyle w:val="1"/>
+        <w:pStyle w:val="Heading1"/>
+      </w:pPr>
+      <w:r>
+        <w:t>Класс «Светофор»</w:t>
+      </w:r>
+    </w:p>
+    <w:p>
+      <w:r>
+        <w:t>??</w:t>
+      </w:r>
+    </w:p>
+    <w:p>
+      <w:pPr>
+        <w:pStyle w:val="Heading1"/>
+        <w:rPr>
+          <w:lang w:val="en-US"/>
+        </w:rPr>
       </w:pPr>
       <w:r>
         <w:t>Класс «Легковой автомобиль»</w:t>
       </w:r>
-    </w:p>
-    <w:p>
-      <w:pPr>
-        <w:pStyle w:val="2"/>
+      <w:r>
+        <w:rPr>
+          <w:lang w:val="en-US"/>
+        </w:rPr>
+        <w:t xml:space="preserve"> (Car)</w:t>
+      </w:r>
+    </w:p>
+    <w:p>
+      <w:pPr>
+        <w:pStyle w:val="Heading2"/>
       </w:pPr>
       <w:r>
         <w:t>Вариант №1</w:t>
@@ -43,7 +65,7 @@
     </w:p>
     <w:p>
       <w:pPr>
-        <w:pStyle w:val="a3"/>
+        <w:pStyle w:val="ListParagraph"/>
         <w:numPr>
           <w:ilvl w:val="0"/>
           <w:numId w:val="1"/>
@@ -55,7 +77,7 @@
     </w:p>
     <w:p>
       <w:pPr>
-        <w:pStyle w:val="a3"/>
+        <w:pStyle w:val="ListParagraph"/>
         <w:numPr>
           <w:ilvl w:val="0"/>
           <w:numId w:val="1"/>
@@ -67,7 +89,7 @@
     </w:p>
     <w:p>
       <w:pPr>
-        <w:pStyle w:val="a3"/>
+        <w:pStyle w:val="ListParagraph"/>
         <w:numPr>
           <w:ilvl w:val="0"/>
           <w:numId w:val="1"/>
@@ -79,15 +101,7 @@
     </w:p>
     <w:p>
       <w:r>
-        <w:t xml:space="preserve">После создания класса напишите </w:t>
-      </w:r>
-      <w:proofErr w:type="gramStart"/>
-      <w:r>
-        <w:t>код</w:t>
-      </w:r>
-      <w:proofErr w:type="gramEnd"/>
-      <w:r>
-        <w:t xml:space="preserve"> где создается несколько экземпляров типа </w:t>
+        <w:t xml:space="preserve">После создания класса напишите код где создается несколько экземпляров типа </w:t>
       </w:r>
       <w:r>
         <w:rPr>
@@ -104,7 +118,7 @@
     </w:p>
     <w:p>
       <w:pPr>
-        <w:pStyle w:val="2"/>
+        <w:pStyle w:val="Heading2"/>
       </w:pPr>
       <w:r>
         <w:t>Вариант №2</w:t>
@@ -141,7 +155,7 @@
     </w:p>
     <w:p>
       <w:pPr>
-        <w:pStyle w:val="2"/>
+        <w:pStyle w:val="Heading2"/>
       </w:pPr>
       <w:r>
         <w:t>Вариант №</w:t>
@@ -151,7 +165,6 @@
       </w:r>
     </w:p>
     <w:p>
-      <w:proofErr w:type="gramStart"/>
       <w:r>
         <w:t xml:space="preserve">Перепишите код класса </w:t>
       </w:r>
@@ -168,61 +181,57 @@
         <w:t xml:space="preserve">так чтобы название производителя </w:t>
       </w:r>
       <w:r>
-        <w:t>было</w:t>
-      </w:r>
-      <w:proofErr w:type="gramEnd"/>
+        <w:t xml:space="preserve">было </w:t>
+      </w:r>
+      <w:r>
+        <w:rPr>
+          <w:lang w:val="en-US"/>
+        </w:rPr>
+        <w:t>enum</w:t>
+      </w:r>
       <w:r>
         <w:t xml:space="preserve"> </w:t>
       </w:r>
-      <w:proofErr w:type="spellStart"/>
+      <w:r>
+        <w:t>типом.</w:t>
+      </w:r>
+    </w:p>
+    <w:p>
+      <w:pPr>
+        <w:ind w:left="708"/>
+      </w:pPr>
+      <w:r>
+        <w:rPr>
+          <w:i/>
+        </w:rPr>
+        <w:t>Совет:</w:t>
+      </w:r>
+      <w:r>
+        <w:t xml:space="preserve"> попробуйте объявите </w:t>
+      </w:r>
       <w:r>
         <w:rPr>
           <w:lang w:val="en-US"/>
         </w:rPr>
         <w:t>enum</w:t>
       </w:r>
-      <w:proofErr w:type="spellEnd"/>
       <w:r>
         <w:t xml:space="preserve"> </w:t>
       </w:r>
       <w:r>
-        <w:t>типом.</w:t>
-      </w:r>
-    </w:p>
-    <w:p>
-      <w:pPr>
-        <w:ind w:left="708"/>
-      </w:pPr>
-      <w:r>
-        <w:rPr>
-          <w:i/>
-        </w:rPr>
-        <w:t>Совет:</w:t>
+        <w:t xml:space="preserve">внутри класса </w:t>
+      </w:r>
+      <w:r>
+        <w:rPr>
+          <w:lang w:val="en-US"/>
+        </w:rPr>
+        <w:t>Car</w:t>
       </w:r>
       <w:r>
         <w:t xml:space="preserve"> </w:t>
       </w:r>
-      <w:proofErr w:type="gramStart"/>
-      <w:r>
-        <w:t>попробуйте</w:t>
-      </w:r>
-      <w:proofErr w:type="gramEnd"/>
-      <w:r>
-        <w:t xml:space="preserve"> объявите </w:t>
-      </w:r>
-      <w:proofErr w:type="spellStart"/>
-      <w:r>
-        <w:rPr>
-          <w:lang w:val="en-US"/>
-        </w:rPr>
-        <w:t>enum</w:t>
-      </w:r>
-      <w:proofErr w:type="spellEnd"/>
-      <w:r>
-        <w:t xml:space="preserve"> </w:t>
-      </w:r>
-      <w:r>
-        <w:t xml:space="preserve">внутри класса </w:t>
+      <w:r>
+        <w:t xml:space="preserve">и за его пределами. Посмотрите как это влияет на код использующий класс </w:t>
       </w:r>
       <w:r>
         <w:rPr>
@@ -231,36 +240,27 @@
         <w:t>Car</w:t>
       </w:r>
       <w:r>
-        <w:t xml:space="preserve"> </w:t>
-      </w:r>
-      <w:r>
-        <w:t xml:space="preserve">и за его пределами. </w:t>
-      </w:r>
-      <w:proofErr w:type="gramStart"/>
-      <w:r>
-        <w:t>Посмотрите</w:t>
-      </w:r>
-      <w:proofErr w:type="gramEnd"/>
-      <w:r>
-        <w:t xml:space="preserve"> как это влияет на код использующий класс </w:t>
-      </w:r>
-      <w:r>
-        <w:rPr>
-          <w:lang w:val="en-US"/>
-        </w:rPr>
-        <w:t>Car</w:t>
-      </w:r>
-      <w:r>
         <w:t>.</w:t>
       </w:r>
     </w:p>
     <w:p>
       <w:pPr>
-        <w:pStyle w:val="1"/>
+        <w:pStyle w:val="Heading1"/>
+        <w:rPr>
+          <w:lang w:val="en-US"/>
+        </w:rPr>
       </w:pPr>
       <w:r>
         <w:t>Класс «Банковский депозит»</w:t>
       </w:r>
+      <w:r>
+        <w:rPr>
+          <w:lang w:val="en-US"/>
+        </w:rPr>
+        <w:t xml:space="preserve"> (SavingAccount)</w:t>
+      </w:r>
+      <w:bookmarkStart w:id="0" w:name="_GoBack"/>
+      <w:bookmarkEnd w:id="0"/>
     </w:p>
     <w:p>
       <w:r>
@@ -272,7 +272,7 @@
     </w:p>
     <w:p>
       <w:pPr>
-        <w:pStyle w:val="a3"/>
+        <w:pStyle w:val="ListParagraph"/>
         <w:numPr>
           <w:ilvl w:val="0"/>
           <w:numId w:val="2"/>
@@ -284,7 +284,7 @@
     </w:p>
     <w:p>
       <w:pPr>
-        <w:pStyle w:val="a3"/>
+        <w:pStyle w:val="ListParagraph"/>
         <w:numPr>
           <w:ilvl w:val="0"/>
           <w:numId w:val="2"/>
@@ -296,27 +296,19 @@
     </w:p>
     <w:p>
       <w:pPr>
-        <w:pStyle w:val="a3"/>
+        <w:pStyle w:val="ListParagraph"/>
         <w:numPr>
           <w:ilvl w:val="0"/>
           <w:numId w:val="2"/>
         </w:numPr>
       </w:pPr>
       <w:r>
-        <w:t xml:space="preserve">Метод для расчета </w:t>
-      </w:r>
-      <w:proofErr w:type="gramStart"/>
-      <w:r>
-        <w:t>суммы</w:t>
-      </w:r>
-      <w:proofErr w:type="gramEnd"/>
-      <w:r>
-        <w:t xml:space="preserve"> которая должна быть начислена на этот депозит. По формуле: сумма * (процент / 12).</w:t>
-      </w:r>
-    </w:p>
-    <w:p>
-      <w:pPr>
-        <w:pStyle w:val="1"/>
+        <w:t>Метод для расчета суммы которая должна быть начислена на этот депозит. По формуле: сумма * (процент / 12).</w:t>
+      </w:r>
+    </w:p>
+    <w:p>
+      <w:pPr>
+        <w:pStyle w:val="Heading1"/>
       </w:pPr>
       <w:r>
         <w:t>Иерархия классов «Транспортные средства»</w:t>
@@ -324,7 +316,7 @@
     </w:p>
     <w:p>
       <w:pPr>
-        <w:pStyle w:val="2"/>
+        <w:pStyle w:val="Heading2"/>
       </w:pPr>
       <w:r>
         <w:t>Вариант №1</w:t>
@@ -337,7 +329,7 @@
     </w:p>
     <w:p>
       <w:pPr>
-        <w:pStyle w:val="a3"/>
+        <w:pStyle w:val="ListParagraph"/>
         <w:numPr>
           <w:ilvl w:val="0"/>
           <w:numId w:val="3"/>
@@ -358,35 +350,28 @@
     </w:p>
     <w:p>
       <w:pPr>
-        <w:pStyle w:val="a3"/>
+        <w:pStyle w:val="ListParagraph"/>
         <w:numPr>
           <w:ilvl w:val="1"/>
           <w:numId w:val="3"/>
         </w:numPr>
       </w:pPr>
-      <w:proofErr w:type="gramStart"/>
-      <w:r>
-        <w:t>Свойство</w:t>
-      </w:r>
-      <w:proofErr w:type="gramEnd"/>
-      <w:r>
-        <w:t xml:space="preserve"> хранящее количество колес (</w:t>
-      </w:r>
-      <w:proofErr w:type="spellStart"/>
+      <w:r>
+        <w:t>Свойство хранящее количество колес (</w:t>
+      </w:r>
       <w:r>
         <w:rPr>
           <w:lang w:val="en-US"/>
         </w:rPr>
         <w:t>WheelCount</w:t>
       </w:r>
-      <w:proofErr w:type="spellEnd"/>
       <w:r>
         <w:t>)</w:t>
       </w:r>
     </w:p>
     <w:p>
       <w:pPr>
-        <w:pStyle w:val="a3"/>
+        <w:pStyle w:val="ListParagraph"/>
         <w:numPr>
           <w:ilvl w:val="1"/>
           <w:numId w:val="3"/>
@@ -398,7 +383,7 @@
     </w:p>
     <w:p>
       <w:pPr>
-        <w:pStyle w:val="a3"/>
+        <w:pStyle w:val="ListParagraph"/>
         <w:numPr>
           <w:ilvl w:val="0"/>
           <w:numId w:val="3"/>
@@ -434,7 +419,7 @@
     </w:p>
     <w:p>
       <w:pPr>
-        <w:pStyle w:val="a3"/>
+        <w:pStyle w:val="ListParagraph"/>
         <w:numPr>
           <w:ilvl w:val="0"/>
           <w:numId w:val="3"/>
@@ -476,13 +461,14 @@
     </w:p>
     <w:p>
       <w:pPr>
-        <w:pStyle w:val="a3"/>
+        <w:pStyle w:val="ListParagraph"/>
         <w:numPr>
           <w:ilvl w:val="0"/>
           <w:numId w:val="3"/>
         </w:numPr>
       </w:pPr>
       <w:r>
+        <w:lastRenderedPageBreak/>
         <w:t xml:space="preserve">Класс </w:t>
       </w:r>
       <w:r>
@@ -544,7 +530,7 @@
 </file>
 
 <file path=word/numbering.xml><?xml version="1.0" encoding="utf-8"?>
-<w:numbering xmlns:ve="http://schemas.openxmlformats.org/markup-compatibility/2006" xmlns:o="urn:schemas-microsoft-com:office:office" xmlns:r="http://schemas.openxmlformats.org/officeDocument/2006/relationships" xmlns:m="http://schemas.openxmlformats.org/officeDocument/2006/math" xmlns:v="urn:schemas-microsoft-com:vml" xmlns:wp="http://schemas.openxmlformats.org/drawingml/2006/wordprocessingDrawing" xmlns:w10="urn:schemas-microsoft-com:office:word" xmlns:w="http://schemas.openxmlformats.org/wordprocessingml/2006/main" xmlns:wne="http://schemas.microsoft.com/office/word/2006/wordml">
+<w:numbering xmlns:wpc="http://schemas.microsoft.com/office/word/2010/wordprocessingCanvas" xmlns:mc="http://schemas.openxmlformats.org/markup-compatibility/2006" xmlns:o="urn:schemas-microsoft-com:office:office" xmlns:r="http://schemas.openxmlformats.org/officeDocument/2006/relationships" xmlns:m="http://schemas.openxmlformats.org/officeDocument/2006/math" xmlns:v="urn:schemas-microsoft-com:vml" xmlns:wp14="http://schemas.microsoft.com/office/word/2010/wordprocessingDrawing" xmlns:wp="http://schemas.openxmlformats.org/drawingml/2006/wordprocessingDrawing" xmlns:w10="urn:schemas-microsoft-com:office:word" xmlns:w="http://schemas.openxmlformats.org/wordprocessingml/2006/main" xmlns:w14="http://schemas.microsoft.com/office/word/2010/wordml" xmlns:wpg="http://schemas.microsoft.com/office/word/2010/wordprocessingGroup" xmlns:wpi="http://schemas.microsoft.com/office/word/2010/wordprocessingInk" xmlns:wne="http://schemas.microsoft.com/office/word/2006/wordml" xmlns:wps="http://schemas.microsoft.com/office/word/2010/wordprocessingShape" mc:Ignorable="w14 wp14">
   <w:abstractNum w:abstractNumId="0">
     <w:nsid w:val="0B114B8A"/>
     <w:multiLevelType w:val="hybridMultilevel"/>
@@ -870,7 +856,7 @@
 </file>
 
 <file path=word/styles.xml><?xml version="1.0" encoding="utf-8"?>
-<w:styles xmlns:r="http://schemas.openxmlformats.org/officeDocument/2006/relationships" xmlns:w="http://schemas.openxmlformats.org/wordprocessingml/2006/main">
+<w:styles xmlns:mc="http://schemas.openxmlformats.org/markup-compatibility/2006" xmlns:r="http://schemas.openxmlformats.org/officeDocument/2006/relationships" xmlns:w="http://schemas.openxmlformats.org/wordprocessingml/2006/main" xmlns:w14="http://schemas.microsoft.com/office/word/2010/wordml" mc:Ignorable="w14">
   <w:docDefaults>
     <w:rPrDefault>
       <w:rPr>
@@ -1025,16 +1011,16 @@
     <w:lsdException w:name="Bibliography" w:uiPriority="37"/>
     <w:lsdException w:name="TOC Heading" w:uiPriority="39" w:qFormat="1"/>
   </w:latentStyles>
-  <w:style w:type="paragraph" w:default="1" w:styleId="a">
+  <w:style w:type="paragraph" w:default="1" w:styleId="Normal">
     <w:name w:val="Normal"/>
     <w:qFormat/>
     <w:rsid w:val="002B69A1"/>
   </w:style>
-  <w:style w:type="paragraph" w:styleId="1">
+  <w:style w:type="paragraph" w:styleId="Heading1">
     <w:name w:val="heading 1"/>
-    <w:basedOn w:val="a"/>
-    <w:next w:val="a"/>
-    <w:link w:val="10"/>
+    <w:basedOn w:val="Normal"/>
+    <w:next w:val="Normal"/>
+    <w:link w:val="Heading1Char"/>
     <w:uiPriority w:val="9"/>
     <w:qFormat/>
     <w:rsid w:val="003E0C24"/>
@@ -1053,11 +1039,11 @@
       <w:szCs w:val="28"/>
     </w:rPr>
   </w:style>
-  <w:style w:type="paragraph" w:styleId="2">
+  <w:style w:type="paragraph" w:styleId="Heading2">
     <w:name w:val="heading 2"/>
-    <w:basedOn w:val="a"/>
-    <w:next w:val="a"/>
-    <w:link w:val="20"/>
+    <w:basedOn w:val="Normal"/>
+    <w:next w:val="Normal"/>
+    <w:link w:val="Heading2Char"/>
     <w:uiPriority w:val="9"/>
     <w:unhideWhenUsed/>
     <w:qFormat/>
@@ -1077,11 +1063,11 @@
       <w:szCs w:val="26"/>
     </w:rPr>
   </w:style>
-  <w:style w:type="paragraph" w:styleId="3">
+  <w:style w:type="paragraph" w:styleId="Heading3">
     <w:name w:val="heading 3"/>
-    <w:basedOn w:val="a"/>
-    <w:next w:val="a"/>
-    <w:link w:val="30"/>
+    <w:basedOn w:val="Normal"/>
+    <w:next w:val="Normal"/>
+    <w:link w:val="Heading3Char"/>
     <w:uiPriority w:val="9"/>
     <w:unhideWhenUsed/>
     <w:qFormat/>
@@ -1099,18 +1085,17 @@
       <w:color w:val="4F81BD" w:themeColor="accent1"/>
     </w:rPr>
   </w:style>
-  <w:style w:type="character" w:default="1" w:styleId="a0">
+  <w:style w:type="character" w:default="1" w:styleId="DefaultParagraphFont">
     <w:name w:val="Default Paragraph Font"/>
     <w:uiPriority w:val="1"/>
     <w:semiHidden/>
     <w:unhideWhenUsed/>
   </w:style>
-  <w:style w:type="table" w:default="1" w:styleId="a1">
+  <w:style w:type="table" w:default="1" w:styleId="TableNormal">
     <w:name w:val="Normal Table"/>
     <w:uiPriority w:val="99"/>
     <w:semiHidden/>
     <w:unhideWhenUsed/>
-    <w:qFormat/>
     <w:tblPr>
       <w:tblInd w:w="0" w:type="dxa"/>
       <w:tblCellMar>
@@ -1121,16 +1106,16 @@
       </w:tblCellMar>
     </w:tblPr>
   </w:style>
-  <w:style w:type="numbering" w:default="1" w:styleId="a2">
+  <w:style w:type="numbering" w:default="1" w:styleId="NoList">
     <w:name w:val="No List"/>
     <w:uiPriority w:val="99"/>
     <w:semiHidden/>
     <w:unhideWhenUsed/>
   </w:style>
-  <w:style w:type="character" w:customStyle="1" w:styleId="10">
-    <w:name w:val="Заголовок 1 Знак"/>
-    <w:basedOn w:val="a0"/>
-    <w:link w:val="1"/>
+  <w:style w:type="character" w:customStyle="1" w:styleId="Heading1Char">
+    <w:name w:val="Heading 1 Char"/>
+    <w:basedOn w:val="DefaultParagraphFont"/>
+    <w:link w:val="Heading1"/>
     <w:uiPriority w:val="9"/>
     <w:rsid w:val="003E0C24"/>
     <w:rPr>
@@ -1142,9 +1127,9 @@
       <w:szCs w:val="28"/>
     </w:rPr>
   </w:style>
-  <w:style w:type="paragraph" w:styleId="a3">
+  <w:style w:type="paragraph" w:styleId="ListParagraph">
     <w:name w:val="List Paragraph"/>
-    <w:basedOn w:val="a"/>
+    <w:basedOn w:val="Normal"/>
     <w:uiPriority w:val="34"/>
     <w:qFormat/>
     <w:rsid w:val="002F15DA"/>
@@ -1153,10 +1138,10 @@
       <w:contextualSpacing/>
     </w:pPr>
   </w:style>
-  <w:style w:type="character" w:customStyle="1" w:styleId="20">
-    <w:name w:val="Заголовок 2 Знак"/>
-    <w:basedOn w:val="a0"/>
-    <w:link w:val="2"/>
+  <w:style w:type="character" w:customStyle="1" w:styleId="Heading2Char">
+    <w:name w:val="Heading 2 Char"/>
+    <w:basedOn w:val="DefaultParagraphFont"/>
+    <w:link w:val="Heading2"/>
     <w:uiPriority w:val="9"/>
     <w:rsid w:val="002F15DA"/>
     <w:rPr>
@@ -1168,10 +1153,10 @@
       <w:szCs w:val="26"/>
     </w:rPr>
   </w:style>
-  <w:style w:type="character" w:customStyle="1" w:styleId="30">
-    <w:name w:val="Заголовок 3 Знак"/>
-    <w:basedOn w:val="a0"/>
-    <w:link w:val="3"/>
+  <w:style w:type="character" w:customStyle="1" w:styleId="Heading3Char">
+    <w:name w:val="Heading 3 Char"/>
+    <w:basedOn w:val="DefaultParagraphFont"/>
+    <w:link w:val="Heading3"/>
     <w:uiPriority w:val="9"/>
     <w:rsid w:val="002F15DA"/>
     <w:rPr>
@@ -1180,6 +1165,196 @@
       <w:bCs/>
       <w:color w:val="4F81BD" w:themeColor="accent1"/>
     </w:rPr>
+  </w:style>
+</w:styles>
+</file>
+
+<file path=word/stylesWithEffects.xml><?xml version="1.0" encoding="utf-8"?>
+<w:styles xmlns:wpc="http://schemas.microsoft.com/office/word/2010/wordprocessingCanvas" xmlns:mc="http://schemas.openxmlformats.org/markup-compatibility/2006" xmlns:o="urn:schemas-microsoft-com:office:office" xmlns:r="http://schemas.openxmlformats.org/officeDocument/2006/relationships" xmlns:m="http://schemas.openxmlformats.org/officeDocument/2006/math" xmlns:v="urn:schemas-microsoft-com:vml" xmlns:wp14="http://schemas.microsoft.com/office/word/2010/wordprocessingDrawing" xmlns:wp="http://schemas.openxmlformats.org/drawingml/2006/wordprocessingDrawing" xmlns:w10="urn:schemas-microsoft-com:office:word" xmlns:w="http://schemas.openxmlformats.org/wordprocessingml/2006/main" xmlns:w14="http://schemas.microsoft.com/office/word/2010/wordml" xmlns:wpg="http://schemas.microsoft.com/office/word/2010/wordprocessingGroup" xmlns:wpi="http://schemas.microsoft.com/office/word/2010/wordprocessingInk" xmlns:wne="http://schemas.microsoft.com/office/word/2006/wordml" xmlns:wps="http://schemas.microsoft.com/office/word/2010/wordprocessingShape" mc:Ignorable="w14 wp14">
+  <w:docDefaults>
+    <w:rPrDefault>
+      <w:rPr>
+        <w:rFonts w:asciiTheme="minorHAnsi" w:eastAsiaTheme="minorEastAsia" w:hAnsiTheme="minorHAnsi" w:cstheme="minorBidi"/>
+        <w:sz w:val="22"/>
+        <w:szCs w:val="22"/>
+        <w:lang w:val="ru-RU" w:eastAsia="ru-RU" w:bidi="ar-SA"/>
+      </w:rPr>
+    </w:rPrDefault>
+    <w:pPrDefault>
+      <w:pPr>
+        <w:spacing w:after="200" w:line="276" w:lineRule="auto"/>
+      </w:pPr>
+    </w:pPrDefault>
+  </w:docDefaults>
+  <w:latentStyles w:defLockedState="0" w:defUIPriority="99" w:defSemiHidden="1" w:defUnhideWhenUsed="1" w:defQFormat="0" w:count="267">
+    <w:lsdException w:name="Normal" w:semiHidden="0" w:uiPriority="0" w:unhideWhenUsed="0" w:qFormat="1"/>
+    <w:lsdException w:name="heading 1" w:semiHidden="0" w:uiPriority="9" w:unhideWhenUsed="0" w:qFormat="1"/>
+    <w:lsdException w:name="heading 2" w:uiPriority="9" w:qFormat="1"/>
+    <w:lsdException w:name="heading 3" w:uiPriority="9" w:qFormat="1"/>
+    <w:lsdException w:name="heading 4" w:uiPriority="9" w:qFormat="1"/>
+    <w:lsdException w:name="heading 5" w:uiPriority="9" w:qFormat="1"/>
+    <w:lsdException w:name="heading 6" w:uiPriority="9" w:qFormat="1"/>
+    <w:lsdException w:name="heading 7" w:uiPriority="9" w:qFormat="1"/>
+    <w:lsdException w:name="heading 8" w:uiPriority="9" w:qFormat="1"/>
+    <w:lsdException w:name="heading 9" w:uiPriority="9" w:qFormat="1"/>
+    <w:lsdException w:name="toc 1" w:uiPriority="39"/>
+    <w:lsdException w:name="toc 2" w:uiPriority="39"/>
+    <w:lsdException w:name="toc 3" w:uiPriority="39"/>
+    <w:lsdException w:name="toc 4" w:uiPriority="39"/>
+    <w:lsdException w:name="toc 5" w:uiPriority="39"/>
+    <w:lsdException w:name="toc 6" w:uiPriority="39"/>
+    <w:lsdException w:name="toc 7" w:uiPriority="39"/>
+    <w:lsdException w:name="toc 8" w:uiPriority="39"/>
+    <w:lsdException w:name="toc 9" w:uiPriority="39"/>
+    <w:lsdException w:name="caption" w:uiPriority="35" w:qFormat="1"/>
+    <w:lsdException w:name="Title" w:semiHidden="0" w:uiPriority="10" w:unhideWhenUsed="0" w:qFormat="1"/>
+    <w:lsdException w:name="Default Paragraph Font" w:uiPriority="1"/>
+    <w:lsdException w:name="Subtitle" w:semiHidden="0" w:uiPriority="11" w:unhideWhenUsed="0" w:qFormat="1"/>
+    <w:lsdException w:name="Strong" w:semiHidden="0" w:uiPriority="22" w:unhideWhenUsed="0" w:qFormat="1"/>
+    <w:lsdException w:name="Emphasis" w:semiHidden="0" w:uiPriority="20" w:unhideWhenUsed="0" w:qFormat="1"/>
+    <w:lsdException w:name="Table Grid" w:semiHidden="0" w:uiPriority="59" w:unhideWhenUsed="0"/>
+    <w:lsdException w:name="Placeholder Text" w:unhideWhenUsed="0"/>
+    <w:lsdException w:name="No Spacing" w:semiHidden="0" w:uiPriority="1" w:unhideWhenUsed="0" w:qFormat="1"/>
+    <w:lsdException w:name="Light Shading" w:semiHidden="0" w:uiPriority="60" w:unhideWhenUsed="0"/>
+    <w:lsdException w:name="Light List" w:semiHidden="0" w:uiPriority="61" w:unhideWhenUsed="0"/>
+    <w:lsdException w:name="Light Grid" w:semiHidden="0" w:uiPriority="62" w:unhideWhenUsed="0"/>
+    <w:lsdException w:name="Medium Shading 1" w:semiHidden="0" w:uiPriority="63" w:unhideWhenUsed="0"/>
+    <w:lsdException w:name="Medium Shading 2" w:semiHidden="0" w:uiPriority="64" w:unhideWhenUsed="0"/>
+    <w:lsdException w:name="Medium List 1" w:semiHidden="0" w:uiPriority="65" w:unhideWhenUsed="0"/>
+    <w:lsdException w:name="Medium List 2" w:semiHidden="0" w:uiPriority="66" w:unhideWhenUsed="0"/>
+    <w:lsdException w:name="Medium Grid 1" w:semiHidden="0" w:uiPriority="67" w:unhideWhenUsed="0"/>
+    <w:lsdException w:name="Medium Grid 2" w:semiHidden="0" w:uiPriority="68" w:unhideWhenUsed="0"/>
+    <w:lsdException w:name="Medium Grid 3" w:semiHidden="0" w:uiPriority="69" w:unhideWhenUsed="0"/>
+    <w:lsdException w:name="Dark List" w:semiHidden="0" w:uiPriority="70" w:unhideWhenUsed="0"/>
+    <w:lsdException w:name="Colorful Shading" w:semiHidden="0" w:uiPriority="71" w:unhideWhenUsed="0"/>
+    <w:lsdException w:name="Colorful List" w:semiHidden="0" w:uiPriority="72" w:unhideWhenUsed="0"/>
+    <w:lsdException w:name="Colorful Grid" w:semiHidden="0" w:uiPriority="73" w:unhideWhenUsed="0"/>
+    <w:lsdException w:name="Light Shading Accent 1" w:semiHidden="0" w:uiPriority="60" w:unhideWhenUsed="0"/>
+    <w:lsdException w:name="Light List Accent 1" w:semiHidden="0" w:uiPriority="61" w:unhideWhenUsed="0"/>
+    <w:lsdException w:name="Light Grid Accent 1" w:semiHidden="0" w:uiPriority="62" w:unhideWhenUsed="0"/>
+    <w:lsdException w:name="Medium Shading 1 Accent 1" w:semiHidden="0" w:uiPriority="63" w:unhideWhenUsed="0"/>
+    <w:lsdException w:name="Medium Shading 2 Accent 1" w:semiHidden="0" w:uiPriority="64" w:unhideWhenUsed="0"/>
+    <w:lsdException w:name="Medium List 1 Accent 1" w:semiHidden="0" w:uiPriority="65" w:unhideWhenUsed="0"/>
+    <w:lsdException w:name="Revision" w:unhideWhenUsed="0"/>
+    <w:lsdException w:name="List Paragraph" w:semiHidden="0" w:uiPriority="34" w:unhideWhenUsed="0" w:qFormat="1"/>
+    <w:lsdException w:name="Quote" w:semiHidden="0" w:uiPriority="29" w:unhideWhenUsed="0" w:qFormat="1"/>
+    <w:lsdException w:name="Intense Quote" w:semiHidden="0" w:uiPriority="30" w:unhideWhenUsed="0" w:qFormat="1"/>
+    <w:lsdException w:name="Medium List 2 Accent 1" w:semiHidden="0" w:uiPriority="66" w:unhideWhenUsed="0"/>
+    <w:lsdException w:name="Medium Grid 1 Accent 1" w:semiHidden="0" w:uiPriority="67" w:unhideWhenUsed="0"/>
+    <w:lsdException w:name="Medium Grid 2 Accent 1" w:semiHidden="0" w:uiPriority="68" w:unhideWhenUsed="0"/>
+    <w:lsdException w:name="Medium Grid 3 Accent 1" w:semiHidden="0" w:uiPriority="69" w:unhideWhenUsed="0"/>
+    <w:lsdException w:name="Dark List Accent 1" w:semiHidden="0" w:uiPriority="70" w:unhideWhenUsed="0"/>
+    <w:lsdException w:name="Colorful Shading Accent 1" w:semiHidden="0" w:uiPriority="71" w:unhideWhenUsed="0"/>
+    <w:lsdException w:name="Colorful List Accent 1" w:semiHidden="0" w:uiPriority="72" w:unhideWhenUsed="0"/>
+    <w:lsdException w:name="Colorful Grid Accent 1" w:semiHidden="0" w:uiPriority="73" w:unhideWhenUsed="0"/>
+    <w:lsdException w:name="Light Shading Accent 2" w:semiHidden="0" w:uiPriority="60" w:unhideWhenUsed="0"/>
+    <w:lsdException w:name="Light List Accent 2" w:semiHidden="0" w:uiPriority="61" w:unhideWhenUsed="0"/>
+    <w:lsdException w:name="Light Grid Accent 2" w:semiHidden="0" w:uiPriority="62" w:unhideWhenUsed="0"/>
+    <w:lsdException w:name="Medium Shading 1 Accent 2" w:semiHidden="0" w:uiPriority="63" w:unhideWhenUsed="0"/>
+    <w:lsdException w:name="Medium Shading 2 Accent 2" w:semiHidden="0" w:uiPriority="64" w:unhideWhenUsed="0"/>
+    <w:lsdException w:name="Medium List 1 Accent 2" w:semiHidden="0" w:uiPriority="65" w:unhideWhenUsed="0"/>
+    <w:lsdException w:name="Medium List 2 Accent 2" w:semiHidden="0" w:uiPriority="66" w:unhideWhenUsed="0"/>
+    <w:lsdException w:name="Medium Grid 1 Accent 2" w:semiHidden="0" w:uiPriority="67" w:unhideWhenUsed="0"/>
+    <w:lsdException w:name="Medium Grid 2 Accent 2" w:semiHidden="0" w:uiPriority="68" w:unhideWhenUsed="0"/>
+    <w:lsdException w:name="Medium Grid 3 Accent 2" w:semiHidden="0" w:uiPriority="69" w:unhideWhenUsed="0"/>
+    <w:lsdException w:name="Dark List Accent 2" w:semiHidden="0" w:uiPriority="70" w:unhideWhenUsed="0"/>
+    <w:lsdException w:name="Colorful Shading Accent 2" w:semiHidden="0" w:uiPriority="71" w:unhideWhenUsed="0"/>
+    <w:lsdException w:name="Colorful List Accent 2" w:semiHidden="0" w:uiPriority="72" w:unhideWhenUsed="0"/>
+    <w:lsdException w:name="Colorful Grid Accent 2" w:semiHidden="0" w:uiPriority="73" w:unhideWhenUsed="0"/>
+    <w:lsdException w:name="Light Shading Accent 3" w:semiHidden="0" w:uiPriority="60" w:unhideWhenUsed="0"/>
+    <w:lsdException w:name="Light List Accent 3" w:semiHidden="0" w:uiPriority="61" w:unhideWhenUsed="0"/>
+    <w:lsdException w:name="Light Grid Accent 3" w:semiHidden="0" w:uiPriority="62" w:unhideWhenUsed="0"/>
+    <w:lsdException w:name="Medium Shading 1 Accent 3" w:semiHidden="0" w:uiPriority="63" w:unhideWhenUsed="0"/>
+    <w:lsdException w:name="Medium Shading 2 Accent 3" w:semiHidden="0" w:uiPriority="64" w:unhideWhenUsed="0"/>
+    <w:lsdException w:name="Medium List 1 Accent 3" w:semiHidden="0" w:uiPriority="65" w:unhideWhenUsed="0"/>
+    <w:lsdException w:name="Medium List 2 Accent 3" w:semiHidden="0" w:uiPriority="66" w:unhideWhenUsed="0"/>
+    <w:lsdException w:name="Medium Grid 1 Accent 3" w:semiHidden="0" w:uiPriority="67" w:unhideWhenUsed="0"/>
+    <w:lsdException w:name="Medium Grid 2 Accent 3" w:semiHidden="0" w:uiPriority="68" w:unhideWhenUsed="0"/>
+    <w:lsdException w:name="Medium Grid 3 Accent 3" w:semiHidden="0" w:uiPriority="69" w:unhideWhenUsed="0"/>
+    <w:lsdException w:name="Dark List Accent 3" w:semiHidden="0" w:uiPriority="70" w:unhideWhenUsed="0"/>
+    <w:lsdException w:name="Colorful Shading Accent 3" w:semiHidden="0" w:uiPriority="71" w:unhideWhenUsed="0"/>
+    <w:lsdException w:name="Colorful List Accent 3" w:semiHidden="0" w:uiPriority="72" w:unhideWhenUsed="0"/>
+    <w:lsdException w:name="Colorful Grid Accent 3" w:semiHidden="0" w:uiPriority="73" w:unhideWhenUsed="0"/>
+    <w:lsdException w:name="Light Shading Accent 4" w:semiHidden="0" w:uiPriority="60" w:unhideWhenUsed="0"/>
+    <w:lsdException w:name="Light List Accent 4" w:semiHidden="0" w:uiPriority="61" w:unhideWhenUsed="0"/>
+    <w:lsdException w:name="Light Grid Accent 4" w:semiHidden="0" w:uiPriority="62" w:unhideWhenUsed="0"/>
+    <w:lsdException w:name="Medium Shading 1 Accent 4" w:semiHidden="0" w:uiPriority="63" w:unhideWhenUsed="0"/>
+    <w:lsdException w:name="Medium Shading 2 Accent 4" w:semiHidden="0" w:uiPriority="64" w:unhideWhenUsed="0"/>
+    <w:lsdException w:name="Medium List 1 Accent 4" w:semiHidden="0" w:uiPriority="65" w:unhideWhenUsed="0"/>
+    <w:lsdException w:name="Medium List 2 Accent 4" w:semiHidden="0" w:uiPriority="66" w:unhideWhenUsed="0"/>
+    <w:lsdException w:name="Medium Grid 1 Accent 4" w:semiHidden="0" w:uiPriority="67" w:unhideWhenUsed="0"/>
+    <w:lsdException w:name="Medium Grid 2 Accent 4" w:semiHidden="0" w:uiPriority="68" w:unhideWhenUsed="0"/>
+    <w:lsdException w:name="Medium Grid 3 Accent 4" w:semiHidden="0" w:uiPriority="69" w:unhideWhenUsed="0"/>
+    <w:lsdException w:name="Dark List Accent 4" w:semiHidden="0" w:uiPriority="70" w:unhideWhenUsed="0"/>
+    <w:lsdException w:name="Colorful Shading Accent 4" w:semiHidden="0" w:uiPriority="71" w:unhideWhenUsed="0"/>
+    <w:lsdException w:name="Colorful List Accent 4" w:semiHidden="0" w:uiPriority="72" w:unhideWhenUsed="0"/>
+    <w:lsdException w:name="Colorful Grid Accent 4" w:semiHidden="0" w:uiPriority="73" w:unhideWhenUsed="0"/>
+    <w:lsdException w:name="Light Shading Accent 5" w:semiHidden="0" w:uiPriority="60" w:unhideWhenUsed="0"/>
+    <w:lsdException w:name="Light List Accent 5" w:semiHidden="0" w:uiPriority="61" w:unhideWhenUsed="0"/>
+    <w:lsdException w:name="Light Grid Accent 5" w:semiHidden="0" w:uiPriority="62" w:unhideWhenUsed="0"/>
+    <w:lsdException w:name="Medium Shading 1 Accent 5" w:semiHidden="0" w:uiPriority="63" w:unhideWhenUsed="0"/>
+    <w:lsdException w:name="Medium Shading 2 Accent 5" w:semiHidden="0" w:uiPriority="64" w:unhideWhenUsed="0"/>
+    <w:lsdException w:name="Medium List 1 Accent 5" w:semiHidden="0" w:uiPriority="65" w:unhideWhenUsed="0"/>
+    <w:lsdException w:name="Medium List 2 Accent 5" w:semiHidden="0" w:uiPriority="66" w:unhideWhenUsed="0"/>
+    <w:lsdException w:name="Medium Grid 1 Accent 5" w:semiHidden="0" w:uiPriority="67" w:unhideWhenUsed="0"/>
+    <w:lsdException w:name="Medium Grid 2 Accent 5" w:semiHidden="0" w:uiPriority="68" w:unhideWhenUsed="0"/>
+    <w:lsdException w:name="Medium Grid 3 Accent 5" w:semiHidden="0" w:uiPriority="69" w:unhideWhenUsed="0"/>
+    <w:lsdException w:name="Dark List Accent 5" w:semiHidden="0" w:uiPriority="70" w:unhideWhenUsed="0"/>
+    <w:lsdException w:name="Colorful Shading Accent 5" w:semiHidden="0" w:uiPriority="71" w:unhideWhenUsed="0"/>
+    <w:lsdException w:name="Colorful List Accent 5" w:semiHidden="0" w:uiPriority="72" w:unhideWhenUsed="0"/>
+    <w:lsdException w:name="Colorful Grid Accent 5" w:semiHidden="0" w:uiPriority="73" w:unhideWhenUsed="0"/>
+    <w:lsdException w:name="Light Shading Accent 6" w:semiHidden="0" w:uiPriority="60" w:unhideWhenUsed="0"/>
+    <w:lsdException w:name="Light List Accent 6" w:semiHidden="0" w:uiPriority="61" w:unhideWhenUsed="0"/>
+    <w:lsdException w:name="Light Grid Accent 6" w:semiHidden="0" w:uiPriority="62" w:unhideWhenUsed="0"/>
+    <w:lsdException w:name="Medium Shading 1 Accent 6" w:semiHidden="0" w:uiPriority="63" w:unhideWhenUsed="0"/>
+    <w:lsdException w:name="Medium Shading 2 Accent 6" w:semiHidden="0" w:uiPriority="64" w:unhideWhenUsed="0"/>
+    <w:lsdException w:name="Medium List 1 Accent 6" w:semiHidden="0" w:uiPriority="65" w:unhideWhenUsed="0"/>
+    <w:lsdException w:name="Medium List 2 Accent 6" w:semiHidden="0" w:uiPriority="66" w:unhideWhenUsed="0"/>
+    <w:lsdException w:name="Medium Grid 1 Accent 6" w:semiHidden="0" w:uiPriority="67" w:unhideWhenUsed="0"/>
+    <w:lsdException w:name="Medium Grid 2 Accent 6" w:semiHidden="0" w:uiPriority="68" w:unhideWhenUsed="0"/>
+    <w:lsdException w:name="Medium Grid 3 Accent 6" w:semiHidden="0" w:uiPriority="69" w:unhideWhenUsed="0"/>
+    <w:lsdException w:name="Dark List Accent 6" w:semiHidden="0" w:uiPriority="70" w:unhideWhenUsed="0"/>
+    <w:lsdException w:name="Colorful Shading Accent 6" w:semiHidden="0" w:uiPriority="71" w:unhideWhenUsed="0"/>
+    <w:lsdException w:name="Colorful List Accent 6" w:semiHidden="0" w:uiPriority="72" w:unhideWhenUsed="0"/>
+    <w:lsdException w:name="Colorful Grid Accent 6" w:semiHidden="0" w:uiPriority="73" w:unhideWhenUsed="0"/>
+    <w:lsdException w:name="Subtle Emphasis" w:semiHidden="0" w:uiPriority="19" w:unhideWhenUsed="0" w:qFormat="1"/>
+    <w:lsdException w:name="Intense Emphasis" w:semiHidden="0" w:uiPriority="21" w:unhideWhenUsed="0" w:qFormat="1"/>
+    <w:lsdException w:name="Subtle Reference" w:semiHidden="0" w:uiPriority="31" w:unhideWhenUsed="0" w:qFormat="1"/>
+    <w:lsdException w:name="Intense Reference" w:semiHidden="0" w:uiPriority="32" w:unhideWhenUsed="0" w:qFormat="1"/>
+    <w:lsdException w:name="Book Title" w:semiHidden="0" w:uiPriority="33" w:unhideWhenUsed="0" w:qFormat="1"/>
+    <w:lsdException w:name="Bibliography" w:uiPriority="37"/>
+    <w:lsdException w:name="TOC Heading" w:uiPriority="39" w:qFormat="1"/>
+  </w:latentStyles>
+  <w:style w:type="paragraph" w:default="1" w:styleId="Normal">
+    <w:name w:val="Normal"/>
+    <w:qFormat/>
+  </w:style>
+  <w:style w:type="character" w:default="1" w:styleId="DefaultParagraphFont">
+    <w:name w:val="Default Paragraph Font"/>
+    <w:uiPriority w:val="1"/>
+    <w:semiHidden/>
+    <w:unhideWhenUsed/>
+  </w:style>
+  <w:style w:type="table" w:default="1" w:styleId="TableNormal">
+    <w:name w:val="Normal Table"/>
+    <w:uiPriority w:val="99"/>
+    <w:semiHidden/>
+    <w:unhideWhenUsed/>
+    <w:tblPr>
+      <w:tblInd w:w="0" w:type="dxa"/>
+      <w:tblCellMar>
+        <w:top w:w="0" w:type="dxa"/>
+        <w:left w:w="108" w:type="dxa"/>
+        <w:bottom w:w="0" w:type="dxa"/>
+        <w:right w:w="108" w:type="dxa"/>
+      </w:tblCellMar>
+    </w:tblPr>
+  </w:style>
+  <w:style w:type="numbering" w:default="1" w:styleId="NoList">
+    <w:name w:val="No List"/>
+    <w:uiPriority w:val="99"/>
+    <w:semiHidden/>
+    <w:unhideWhenUsed/>
   </w:style>
 </w:styles>
 </file>

</xml_diff>

<commit_message>
Updated lesson 2 homework
</commit_message>
<xml_diff>
--- a/Homework/lesson-02.docx
+++ b/Homework/lesson-02.docx
@@ -1,10 +1,10 @@
 
 <file path=word/document.xml><?xml version="1.0" encoding="utf-8"?>
-<w:document xmlns:wpc="http://schemas.microsoft.com/office/word/2010/wordprocessingCanvas" xmlns:mc="http://schemas.openxmlformats.org/markup-compatibility/2006" xmlns:o="urn:schemas-microsoft-com:office:office" xmlns:r="http://schemas.openxmlformats.org/officeDocument/2006/relationships" xmlns:m="http://schemas.openxmlformats.org/officeDocument/2006/math" xmlns:v="urn:schemas-microsoft-com:vml" xmlns:wp14="http://schemas.microsoft.com/office/word/2010/wordprocessingDrawing" xmlns:wp="http://schemas.openxmlformats.org/drawingml/2006/wordprocessingDrawing" xmlns:w10="urn:schemas-microsoft-com:office:word" xmlns:w="http://schemas.openxmlformats.org/wordprocessingml/2006/main" xmlns:w14="http://schemas.microsoft.com/office/word/2010/wordml" xmlns:wpg="http://schemas.microsoft.com/office/word/2010/wordprocessingGroup" xmlns:wpi="http://schemas.microsoft.com/office/word/2010/wordprocessingInk" xmlns:wne="http://schemas.microsoft.com/office/word/2006/wordml" xmlns:wps="http://schemas.microsoft.com/office/word/2010/wordprocessingShape" mc:Ignorable="w14 wp14">
+<w:document xmlns:ve="http://schemas.openxmlformats.org/markup-compatibility/2006" xmlns:o="urn:schemas-microsoft-com:office:office" xmlns:r="http://schemas.openxmlformats.org/officeDocument/2006/relationships" xmlns:m="http://schemas.openxmlformats.org/officeDocument/2006/math" xmlns:v="urn:schemas-microsoft-com:vml" xmlns:wp="http://schemas.openxmlformats.org/drawingml/2006/wordprocessingDrawing" xmlns:w10="urn:schemas-microsoft-com:office:word" xmlns:w="http://schemas.openxmlformats.org/wordprocessingml/2006/main" xmlns:wne="http://schemas.microsoft.com/office/word/2006/wordml">
   <w:body>
     <w:p>
       <w:pPr>
-        <w:pStyle w:val="Heading1"/>
+        <w:pStyle w:val="1"/>
       </w:pPr>
       <w:r>
         <w:t>Класс «Светофор»</w:t>
@@ -14,27 +14,20 @@
       <w:r>
         <w:t>??</w:t>
       </w:r>
-    </w:p>
-    <w:p>
-      <w:pPr>
-        <w:pStyle w:val="Heading1"/>
-        <w:rPr>
-          <w:lang w:val="en-US"/>
-        </w:rPr>
+      <w:bookmarkStart w:id="0" w:name="_GoBack"/>
+      <w:bookmarkEnd w:id="0"/>
+    </w:p>
+    <w:p>
+      <w:pPr>
+        <w:pStyle w:val="1"/>
       </w:pPr>
       <w:r>
         <w:t>Класс «Легковой автомобиль»</w:t>
       </w:r>
-      <w:r>
-        <w:rPr>
-          <w:lang w:val="en-US"/>
-        </w:rPr>
-        <w:t xml:space="preserve"> (Car)</w:t>
-      </w:r>
-    </w:p>
-    <w:p>
-      <w:pPr>
-        <w:pStyle w:val="Heading2"/>
+    </w:p>
+    <w:p>
+      <w:pPr>
+        <w:pStyle w:val="2"/>
       </w:pPr>
       <w:r>
         <w:t>Вариант №1</w:t>
@@ -44,15 +37,14 @@
       <w:r>
         <w:t xml:space="preserve">В нашей программе появилась необходимость  работать с информацией о легковых автомобилях. Для этого необходимо реализовать класс </w:t>
       </w:r>
+      <w:proofErr w:type="gramStart"/>
       <w:r>
         <w:rPr>
           <w:lang w:val="en-US"/>
         </w:rPr>
         <w:t>Car</w:t>
       </w:r>
-      <w:r>
-        <w:t xml:space="preserve"> </w:t>
-      </w:r>
+      <w:proofErr w:type="gramEnd"/>
       <w:r>
         <w:t xml:space="preserve">удовлетворяющий </w:t>
       </w:r>
@@ -65,7 +57,7 @@
     </w:p>
     <w:p>
       <w:pPr>
-        <w:pStyle w:val="ListParagraph"/>
+        <w:pStyle w:val="a3"/>
         <w:numPr>
           <w:ilvl w:val="0"/>
           <w:numId w:val="1"/>
@@ -77,7 +69,7 @@
     </w:p>
     <w:p>
       <w:pPr>
-        <w:pStyle w:val="ListParagraph"/>
+        <w:pStyle w:val="a3"/>
         <w:numPr>
           <w:ilvl w:val="0"/>
           <w:numId w:val="1"/>
@@ -89,7 +81,7 @@
     </w:p>
     <w:p>
       <w:pPr>
-        <w:pStyle w:val="ListParagraph"/>
+        <w:pStyle w:val="a3"/>
         <w:numPr>
           <w:ilvl w:val="0"/>
           <w:numId w:val="1"/>
@@ -101,7 +93,15 @@
     </w:p>
     <w:p>
       <w:r>
-        <w:t xml:space="preserve">После создания класса напишите код где создается несколько экземпляров типа </w:t>
+        <w:t xml:space="preserve">После создания класса напишите </w:t>
+      </w:r>
+      <w:proofErr w:type="gramStart"/>
+      <w:r>
+        <w:t>код</w:t>
+      </w:r>
+      <w:proofErr w:type="gramEnd"/>
+      <w:r>
+        <w:t xml:space="preserve"> где создается несколько экземпляров типа </w:t>
       </w:r>
       <w:r>
         <w:rPr>
@@ -110,23 +110,117 @@
         <w:t>Car</w:t>
       </w:r>
       <w:r>
+        <w:t xml:space="preserve"> в разных переменных и выводящий информацию о них на экран.</w:t>
+      </w:r>
+    </w:p>
+    <w:p>
+      <w:pPr>
+        <w:pStyle w:val="2"/>
+      </w:pPr>
+      <w:r>
+        <w:t>Вариант №2</w:t>
+      </w:r>
+    </w:p>
+    <w:p>
+      <w:r>
+        <w:t xml:space="preserve">Перепишите код класса </w:t>
+      </w:r>
+      <w:proofErr w:type="gramStart"/>
+      <w:r>
+        <w:rPr>
+          <w:lang w:val="en-US"/>
+        </w:rPr>
+        <w:t>Car</w:t>
+      </w:r>
+      <w:proofErr w:type="gramEnd"/>
+      <w:r>
+        <w:t>так</w:t>
+      </w:r>
+      <w:r>
+        <w:t>,</w:t>
+      </w:r>
+      <w:r>
+        <w:t xml:space="preserve"> чтобы метод печатающий информацию о машине был </w:t>
+      </w:r>
+      <w:r>
+        <w:t xml:space="preserve">его </w:t>
+      </w:r>
+      <w:r>
+        <w:t>членом.</w:t>
+      </w:r>
+    </w:p>
+    <w:p>
+      <w:pPr>
+        <w:pStyle w:val="2"/>
+      </w:pPr>
+      <w:r>
+        <w:t>Вариант №</w:t>
+      </w:r>
+      <w:r>
+        <w:t>3</w:t>
+      </w:r>
+    </w:p>
+    <w:p>
+      <w:r>
+        <w:t xml:space="preserve">Перепишите код класса </w:t>
+      </w:r>
+      <w:proofErr w:type="gramStart"/>
+      <w:r>
+        <w:rPr>
+          <w:lang w:val="en-US"/>
+        </w:rPr>
+        <w:t>Car</w:t>
+      </w:r>
+      <w:proofErr w:type="gramEnd"/>
+      <w:r>
+        <w:t xml:space="preserve">так чтобы название производителя </w:t>
+      </w:r>
+      <w:r>
+        <w:t xml:space="preserve">было </w:t>
+      </w:r>
+      <w:proofErr w:type="spellStart"/>
+      <w:r>
+        <w:rPr>
+          <w:lang w:val="en-US"/>
+        </w:rPr>
+        <w:t>enum</w:t>
+      </w:r>
+      <w:proofErr w:type="spellEnd"/>
+      <w:r>
+        <w:t>типом.</w:t>
+      </w:r>
+    </w:p>
+    <w:p>
+      <w:pPr>
+        <w:ind w:left="708"/>
+      </w:pPr>
+      <w:r>
+        <w:rPr>
+          <w:i/>
+        </w:rPr>
+        <w:t>Совет:</w:t>
+      </w:r>
+      <w:r>
         <w:t xml:space="preserve"> </w:t>
       </w:r>
-      <w:r>
-        <w:t xml:space="preserve"> в разных переменных и выводящий информацию о них на экран.</w:t>
-      </w:r>
-    </w:p>
-    <w:p>
-      <w:pPr>
-        <w:pStyle w:val="Heading2"/>
-      </w:pPr>
-      <w:r>
-        <w:t>Вариант №2</w:t>
-      </w:r>
-    </w:p>
-    <w:p>
-      <w:r>
-        <w:t xml:space="preserve">Перепишите код класса </w:t>
+      <w:proofErr w:type="gramStart"/>
+      <w:r>
+        <w:t>попробуйте</w:t>
+      </w:r>
+      <w:proofErr w:type="gramEnd"/>
+      <w:r>
+        <w:t xml:space="preserve"> объявите </w:t>
+      </w:r>
+      <w:proofErr w:type="spellStart"/>
+      <w:r>
+        <w:rPr>
+          <w:lang w:val="en-US"/>
+        </w:rPr>
+        <w:t>enum</w:t>
+      </w:r>
+      <w:proofErr w:type="spellEnd"/>
+      <w:r>
+        <w:t xml:space="preserve">внутри класса </w:t>
       </w:r>
       <w:r>
         <w:rPr>
@@ -135,38 +229,15 @@
         <w:t>Car</w:t>
       </w:r>
       <w:r>
-        <w:t xml:space="preserve"> </w:t>
-      </w:r>
-      <w:r>
-        <w:t>так</w:t>
-      </w:r>
-      <w:r>
-        <w:t>,</w:t>
-      </w:r>
-      <w:r>
-        <w:t xml:space="preserve"> чтобы метод печатающий информацию о машине был </w:t>
-      </w:r>
-      <w:r>
-        <w:t xml:space="preserve">его </w:t>
-      </w:r>
-      <w:r>
-        <w:t>членом.</w:t>
-      </w:r>
-    </w:p>
-    <w:p>
-      <w:pPr>
-        <w:pStyle w:val="Heading2"/>
-      </w:pPr>
-      <w:r>
-        <w:t>Вариант №</w:t>
-      </w:r>
-      <w:r>
-        <w:t>3</w:t>
-      </w:r>
-    </w:p>
-    <w:p>
-      <w:r>
-        <w:t xml:space="preserve">Перепишите код класса </w:t>
+        <w:t xml:space="preserve">и за его пределами. </w:t>
+      </w:r>
+      <w:proofErr w:type="gramStart"/>
+      <w:r>
+        <w:t>Посмотрите</w:t>
+      </w:r>
+      <w:proofErr w:type="gramEnd"/>
+      <w:r>
+        <w:t xml:space="preserve"> как это влияет на код использующий класс </w:t>
       </w:r>
       <w:r>
         <w:rPr>
@@ -175,92 +246,16 @@
         <w:t>Car</w:t>
       </w:r>
       <w:r>
-        <w:t xml:space="preserve"> </w:t>
-      </w:r>
-      <w:r>
-        <w:t xml:space="preserve">так чтобы название производителя </w:t>
-      </w:r>
-      <w:r>
-        <w:t xml:space="preserve">было </w:t>
-      </w:r>
-      <w:r>
-        <w:rPr>
-          <w:lang w:val="en-US"/>
-        </w:rPr>
-        <w:t>enum</w:t>
-      </w:r>
-      <w:r>
-        <w:t xml:space="preserve"> </w:t>
-      </w:r>
-      <w:r>
-        <w:t>типом.</w:t>
-      </w:r>
-    </w:p>
-    <w:p>
-      <w:pPr>
-        <w:ind w:left="708"/>
-      </w:pPr>
-      <w:r>
-        <w:rPr>
-          <w:i/>
-        </w:rPr>
-        <w:t>Совет:</w:t>
-      </w:r>
-      <w:r>
-        <w:t xml:space="preserve"> попробуйте объявите </w:t>
-      </w:r>
-      <w:r>
-        <w:rPr>
-          <w:lang w:val="en-US"/>
-        </w:rPr>
-        <w:t>enum</w:t>
-      </w:r>
-      <w:r>
-        <w:t xml:space="preserve"> </w:t>
-      </w:r>
-      <w:r>
-        <w:t xml:space="preserve">внутри класса </w:t>
-      </w:r>
-      <w:r>
-        <w:rPr>
-          <w:lang w:val="en-US"/>
-        </w:rPr>
-        <w:t>Car</w:t>
-      </w:r>
-      <w:r>
-        <w:t xml:space="preserve"> </w:t>
-      </w:r>
-      <w:r>
-        <w:t xml:space="preserve">и за его пределами. Посмотрите как это влияет на код использующий класс </w:t>
-      </w:r>
-      <w:r>
-        <w:rPr>
-          <w:lang w:val="en-US"/>
-        </w:rPr>
-        <w:t>Car</w:t>
-      </w:r>
-      <w:r>
         <w:t>.</w:t>
       </w:r>
     </w:p>
     <w:p>
       <w:pPr>
-        <w:pStyle w:val="Heading1"/>
-        <w:rPr>
-          <w:lang w:val="en-US"/>
-        </w:rPr>
+        <w:pStyle w:val="1"/>
       </w:pPr>
       <w:r>
         <w:t>Класс «Банковский депозит»</w:t>
       </w:r>
-      <w:r>
-        <w:rPr>
-          <w:lang w:val="en-US"/>
-        </w:rPr>
-        <w:t xml:space="preserve"> (SavingAccount)</w:t>
-      </w:r>
-      <w:bookmarkStart w:id="0" w:name="_GoBack"/>
-      <w:bookmarkEnd w:id="0"/>
     </w:p>
     <w:p>
       <w:r>
@@ -272,7 +267,7 @@
     </w:p>
     <w:p>
       <w:pPr>
-        <w:pStyle w:val="ListParagraph"/>
+        <w:pStyle w:val="a3"/>
         <w:numPr>
           <w:ilvl w:val="0"/>
           <w:numId w:val="2"/>
@@ -284,7 +279,7 @@
     </w:p>
     <w:p>
       <w:pPr>
-        <w:pStyle w:val="ListParagraph"/>
+        <w:pStyle w:val="a3"/>
         <w:numPr>
           <w:ilvl w:val="0"/>
           <w:numId w:val="2"/>
@@ -296,19 +291,27 @@
     </w:p>
     <w:p>
       <w:pPr>
-        <w:pStyle w:val="ListParagraph"/>
+        <w:pStyle w:val="a3"/>
         <w:numPr>
           <w:ilvl w:val="0"/>
           <w:numId w:val="2"/>
         </w:numPr>
       </w:pPr>
       <w:r>
-        <w:t>Метод для расчета суммы которая должна быть начислена на этот депозит. По формуле: сумма * (процент / 12).</w:t>
-      </w:r>
-    </w:p>
-    <w:p>
-      <w:pPr>
-        <w:pStyle w:val="Heading1"/>
+        <w:t xml:space="preserve">Метод для расчета </w:t>
+      </w:r>
+      <w:proofErr w:type="gramStart"/>
+      <w:r>
+        <w:t>суммы</w:t>
+      </w:r>
+      <w:proofErr w:type="gramEnd"/>
+      <w:r>
+        <w:t xml:space="preserve"> которая должна быть начислена на этот депозит. По формуле: сумма * (процент / 12).</w:t>
+      </w:r>
+    </w:p>
+    <w:p>
+      <w:pPr>
+        <w:pStyle w:val="1"/>
       </w:pPr>
       <w:r>
         <w:t>Иерархия классов «Транспортные средства»</w:t>
@@ -316,7 +319,7 @@
     </w:p>
     <w:p>
       <w:pPr>
-        <w:pStyle w:val="Heading2"/>
+        <w:pStyle w:val="2"/>
       </w:pPr>
       <w:r>
         <w:t>Вариант №1</w:t>
@@ -329,7 +332,7 @@
     </w:p>
     <w:p>
       <w:pPr>
-        <w:pStyle w:val="ListParagraph"/>
+        <w:pStyle w:val="a3"/>
         <w:numPr>
           <w:ilvl w:val="0"/>
           <w:numId w:val="3"/>
@@ -350,40 +353,68 @@
     </w:p>
     <w:p>
       <w:pPr>
-        <w:pStyle w:val="ListParagraph"/>
+        <w:pStyle w:val="a3"/>
         <w:numPr>
           <w:ilvl w:val="1"/>
           <w:numId w:val="3"/>
         </w:numPr>
       </w:pPr>
-      <w:r>
-        <w:t>Свойство хранящее количество колес (</w:t>
-      </w:r>
+      <w:proofErr w:type="gramStart"/>
+      <w:r>
+        <w:t>Свойство</w:t>
+      </w:r>
+      <w:proofErr w:type="gramEnd"/>
+      <w:r>
+        <w:t xml:space="preserve"> хранящее количество колес (</w:t>
+      </w:r>
+      <w:proofErr w:type="spellStart"/>
       <w:r>
         <w:rPr>
           <w:lang w:val="en-US"/>
         </w:rPr>
         <w:t>WheelCount</w:t>
       </w:r>
+      <w:proofErr w:type="spellEnd"/>
       <w:r>
         <w:t>)</w:t>
       </w:r>
     </w:p>
     <w:p>
       <w:pPr>
-        <w:pStyle w:val="ListParagraph"/>
+        <w:pStyle w:val="a3"/>
         <w:numPr>
           <w:ilvl w:val="1"/>
           <w:numId w:val="3"/>
         </w:numPr>
       </w:pPr>
       <w:r>
-        <w:t>Конструктор с одним аргументом для инициализации количества колес.</w:t>
-      </w:r>
-    </w:p>
-    <w:p>
-      <w:pPr>
-        <w:pStyle w:val="ListParagraph"/>
+        <w:t xml:space="preserve">Класс </w:t>
+      </w:r>
+      <w:r>
+        <w:rPr>
+          <w:lang w:val="en-US"/>
+        </w:rPr>
+        <w:t>Car</w:t>
+      </w:r>
+      <w:r>
+        <w:t xml:space="preserve">(Легковой автомобиль) – наследник </w:t>
+      </w:r>
+      <w:r>
+        <w:rPr>
+          <w:lang w:val="en-US"/>
+        </w:rPr>
+        <w:t>Vehicle</w:t>
+      </w:r>
+      <w:r>
+        <w:t>. 4 колеса</w:t>
+      </w:r>
+      <w:r>
+        <w:t>.</w:t>
+      </w:r>
+    </w:p>
+    <w:p>
+      <w:pPr>
+        <w:pStyle w:val="a3"/>
         <w:numPr>
           <w:ilvl w:val="0"/>
           <w:numId w:val="3"/>
@@ -396,13 +427,10 @@
         <w:rPr>
           <w:lang w:val="en-US"/>
         </w:rPr>
-        <w:t>Car</w:t>
-      </w:r>
-      <w:r>
-        <w:t xml:space="preserve"> </w:t>
-      </w:r>
-      <w:r>
-        <w:t xml:space="preserve">(Легковой автомобиль) – наследник </w:t>
+        <w:t>Bike</w:t>
+      </w:r>
+      <w:r>
+        <w:t xml:space="preserve">(велосипед) – наследник </w:t>
       </w:r>
       <w:r>
         <w:rPr>
@@ -411,7 +439,13 @@
         <w:t>Vehicle</w:t>
       </w:r>
       <w:r>
-        <w:t>. 4 колеса</w:t>
+        <w:t xml:space="preserve">. </w:t>
+      </w:r>
+      <w:r>
+        <w:t>2</w:t>
+      </w:r>
+      <w:r>
+        <w:t xml:space="preserve"> колеса</w:t>
       </w:r>
       <w:r>
         <w:t>.</w:t>
@@ -419,7 +453,7 @@
     </w:p>
     <w:p>
       <w:pPr>
-        <w:pStyle w:val="ListParagraph"/>
+        <w:pStyle w:val="a3"/>
         <w:numPr>
           <w:ilvl w:val="0"/>
           <w:numId w:val="3"/>
@@ -432,13 +466,22 @@
         <w:rPr>
           <w:lang w:val="en-US"/>
         </w:rPr>
-        <w:t>Bike</w:t>
-      </w:r>
-      <w:r>
-        <w:t xml:space="preserve"> </w:t>
-      </w:r>
-      <w:r>
-        <w:t xml:space="preserve">(велосипед) – наследник </w:t>
+        <w:t>Truc</w:t>
+      </w:r>
+      <w:r>
+        <w:rPr>
+          <w:lang w:val="en-US"/>
+        </w:rPr>
+        <w:t>k</w:t>
+      </w:r>
+      <w:r>
+        <w:t>(</w:t>
+      </w:r>
+      <w:r>
+        <w:t>грузовик</w:t>
+      </w:r>
+      <w:r>
+        <w:t xml:space="preserve">) – наследник </w:t>
       </w:r>
       <w:r>
         <w:rPr>
@@ -450,10 +493,10 @@
         <w:t xml:space="preserve">. </w:t>
       </w:r>
       <w:r>
-        <w:t>2</w:t>
-      </w:r>
-      <w:r>
-        <w:t xml:space="preserve"> колеса</w:t>
+        <w:t>6</w:t>
+      </w:r>
+      <w:r>
+        <w:t xml:space="preserve"> колес</w:t>
       </w:r>
       <w:r>
         <w:t>.</w:t>
@@ -461,39 +504,174 @@
     </w:p>
     <w:p>
       <w:pPr>
-        <w:pStyle w:val="ListParagraph"/>
+        <w:pStyle w:val="2"/>
+      </w:pPr>
+      <w:r>
+        <w:lastRenderedPageBreak/>
+        <w:t>Вариант №2</w:t>
+      </w:r>
+    </w:p>
+    <w:p>
+      <w:r>
+        <w:t>Измените предыдущие классы так чтобы:</w:t>
+      </w:r>
+    </w:p>
+    <w:p>
+      <w:pPr>
+        <w:pStyle w:val="a3"/>
         <w:numPr>
           <w:ilvl w:val="0"/>
-          <w:numId w:val="3"/>
+          <w:numId w:val="4"/>
         </w:numPr>
       </w:pPr>
       <w:r>
-        <w:lastRenderedPageBreak/>
         <w:t xml:space="preserve">Класс </w:t>
       </w:r>
       <w:r>
         <w:rPr>
           <w:lang w:val="en-US"/>
         </w:rPr>
-        <w:t>Truc</w:t>
-      </w:r>
-      <w:r>
-        <w:rPr>
-          <w:lang w:val="en-US"/>
-        </w:rPr>
-        <w:t>k</w:t>
+        <w:t>Vehicle</w:t>
       </w:r>
       <w:r>
         <w:t xml:space="preserve"> </w:t>
       </w:r>
-      <w:r>
-        <w:t>(</w:t>
-      </w:r>
-      <w:r>
-        <w:t>грузовик</w:t>
-      </w:r>
-      <w:r>
-        <w:t xml:space="preserve">) – наследник </w:t>
+    </w:p>
+    <w:p>
+      <w:pPr>
+        <w:pStyle w:val="a3"/>
+        <w:numPr>
+          <w:ilvl w:val="1"/>
+          <w:numId w:val="4"/>
+        </w:numPr>
+      </w:pPr>
+      <w:r>
+        <w:t xml:space="preserve">Свойство </w:t>
+      </w:r>
+      <w:proofErr w:type="spellStart"/>
+      <w:r>
+        <w:rPr>
+          <w:lang w:val="en-US"/>
+        </w:rPr>
+        <w:t>WheelCount</w:t>
+      </w:r>
+      <w:proofErr w:type="spellEnd"/>
+      <w:r>
+        <w:t xml:space="preserve"> </w:t>
+      </w:r>
+      <w:r>
+        <w:t>должно иметь доступ только на чтение</w:t>
+      </w:r>
+    </w:p>
+    <w:p>
+      <w:pPr>
+        <w:pStyle w:val="a3"/>
+        <w:numPr>
+          <w:ilvl w:val="1"/>
+          <w:numId w:val="4"/>
+        </w:numPr>
+      </w:pPr>
+      <w:r>
+        <w:t>Добавьте конструктор с одним аргументом для инициализации количества колес.</w:t>
+      </w:r>
+    </w:p>
+    <w:p>
+      <w:pPr>
+        <w:pStyle w:val="a3"/>
+        <w:numPr>
+          <w:ilvl w:val="0"/>
+          <w:numId w:val="4"/>
+        </w:numPr>
+      </w:pPr>
+      <w:r>
+        <w:t>Класс</w:t>
+      </w:r>
+      <w:r>
+        <w:t>ы</w:t>
+      </w:r>
+      <w:r>
+        <w:t xml:space="preserve"> </w:t>
+      </w:r>
+      <w:r>
+        <w:rPr>
+          <w:lang w:val="en-US"/>
+        </w:rPr>
+        <w:t>Car</w:t>
+      </w:r>
+      <w:r>
+        <w:rPr>
+          <w:lang w:val="en-US"/>
+        </w:rPr>
+        <w:t xml:space="preserve">, Bike </w:t>
+      </w:r>
+      <w:r>
+        <w:t xml:space="preserve">и </w:t>
+      </w:r>
+      <w:r>
+        <w:rPr>
+          <w:lang w:val="en-US"/>
+        </w:rPr>
+        <w:t>Truck</w:t>
+      </w:r>
+    </w:p>
+    <w:p>
+      <w:pPr>
+        <w:pStyle w:val="a3"/>
+        <w:numPr>
+          <w:ilvl w:val="1"/>
+          <w:numId w:val="4"/>
+        </w:numPr>
+      </w:pPr>
+      <w:r>
+        <w:t>Сделайте инициализаци</w:t>
+      </w:r>
+      <w:r>
+        <w:t>ю</w:t>
+      </w:r>
+      <w:r>
+        <w:t xml:space="preserve"> кол-ва колес  </w:t>
+      </w:r>
+      <w:proofErr w:type="gramStart"/>
+      <w:r>
+        <w:t>через</w:t>
+      </w:r>
+      <w:proofErr w:type="gramEnd"/>
+      <w:r>
+        <w:t xml:space="preserve"> конструктор базового класса</w:t>
+      </w:r>
+    </w:p>
+    <w:p>
+      <w:pPr>
+        <w:pStyle w:val="2"/>
+        <w:rPr>
+          <w:lang w:val="en-US"/>
+        </w:rPr>
+      </w:pPr>
+      <w:r>
+        <w:t>Вариант №</w:t>
+      </w:r>
+      <w:r>
+        <w:rPr>
+          <w:lang w:val="en-US"/>
+        </w:rPr>
+        <w:t>3</w:t>
+      </w:r>
+    </w:p>
+    <w:p>
+      <w:r>
+        <w:t>Измените предыдущие классы так чтобы:</w:t>
+      </w:r>
+    </w:p>
+    <w:p>
+      <w:pPr>
+        <w:pStyle w:val="a3"/>
+        <w:numPr>
+          <w:ilvl w:val="0"/>
+          <w:numId w:val="5"/>
+        </w:numPr>
+      </w:pPr>
+      <w:r>
+        <w:t xml:space="preserve">Класс </w:t>
       </w:r>
       <w:r>
         <w:rPr>
@@ -502,13 +680,121 @@
         <w:t>Vehicle</w:t>
       </w:r>
       <w:r>
-        <w:t xml:space="preserve">. </w:t>
-      </w:r>
-      <w:r>
-        <w:t>6</w:t>
-      </w:r>
-      <w:r>
-        <w:t xml:space="preserve"> колес</w:t>
+        <w:t xml:space="preserve"> </w:t>
+      </w:r>
+    </w:p>
+    <w:p>
+      <w:pPr>
+        <w:pStyle w:val="a3"/>
+        <w:numPr>
+          <w:ilvl w:val="1"/>
+          <w:numId w:val="5"/>
+        </w:numPr>
+      </w:pPr>
+      <w:r>
+        <w:t xml:space="preserve">Добавьте свойство </w:t>
+      </w:r>
+      <w:proofErr w:type="spellStart"/>
+      <w:r>
+        <w:rPr>
+          <w:lang w:val="en-US"/>
+        </w:rPr>
+        <w:t>MaxSpeed</w:t>
+      </w:r>
+      <w:proofErr w:type="spellEnd"/>
+      <w:r>
+        <w:t xml:space="preserve"> (</w:t>
+      </w:r>
+      <w:r>
+        <w:t xml:space="preserve">максимальная разрешенная скорость, в </w:t>
+      </w:r>
+      <w:proofErr w:type="gramStart"/>
+      <w:r>
+        <w:t>км</w:t>
+      </w:r>
+      <w:proofErr w:type="gramEnd"/>
+      <w:r>
+        <w:t>/ч</w:t>
+      </w:r>
+      <w:r>
+        <w:t>)</w:t>
+      </w:r>
+    </w:p>
+    <w:p>
+      <w:pPr>
+        <w:pStyle w:val="a3"/>
+        <w:numPr>
+          <w:ilvl w:val="1"/>
+          <w:numId w:val="5"/>
+        </w:numPr>
+      </w:pPr>
+      <w:r>
+        <w:t>Добавьте к конструктору еще один аргумент для инициализации максимальной скорости</w:t>
+      </w:r>
+    </w:p>
+    <w:p>
+      <w:pPr>
+        <w:pStyle w:val="a3"/>
+        <w:numPr>
+          <w:ilvl w:val="1"/>
+          <w:numId w:val="5"/>
+        </w:numPr>
+      </w:pPr>
+      <w:r>
+        <w:t xml:space="preserve">Добавьте свойство </w:t>
+      </w:r>
+      <w:r>
+        <w:rPr>
+          <w:lang w:val="en-US"/>
+        </w:rPr>
+        <w:t>Speed</w:t>
+      </w:r>
+      <w:r>
+        <w:t xml:space="preserve"> (</w:t>
+      </w:r>
+      <w:r>
+        <w:t xml:space="preserve">текущая скорость, в </w:t>
+      </w:r>
+      <w:proofErr w:type="gramStart"/>
+      <w:r>
+        <w:t>км</w:t>
+      </w:r>
+      <w:proofErr w:type="gramEnd"/>
+      <w:r>
+        <w:t>/ч</w:t>
+      </w:r>
+      <w:r>
+        <w:t>)</w:t>
+      </w:r>
+      <w:r>
+        <w:t xml:space="preserve">. Реализуйте его таким </w:t>
+      </w:r>
+      <w:proofErr w:type="gramStart"/>
+      <w:r>
+        <w:t>образом</w:t>
+      </w:r>
+      <w:proofErr w:type="gramEnd"/>
+      <w:r>
+        <w:t xml:space="preserve"> чтобы при присвоении значения превышающего максимальную разрешенную скорость на экран выводилось сообщение вида: </w:t>
+      </w:r>
+      <w:r>
+        <w:rPr>
+          <w:i/>
+        </w:rPr>
+        <w:t xml:space="preserve">Текущая скорость X км/ч. Превышение на </w:t>
+      </w:r>
+      <w:r>
+        <w:rPr>
+          <w:i/>
+          <w:lang w:val="en-US"/>
+        </w:rPr>
+        <w:t>Y</w:t>
+      </w:r>
+      <w:r>
+        <w:rPr>
+          <w:i/>
+        </w:rPr>
+        <w:t xml:space="preserve"> км/ч</w:t>
       </w:r>
       <w:r>
         <w:t>.</w:t>
@@ -516,9 +802,71 @@
     </w:p>
     <w:p>
       <w:pPr>
-        <w:ind w:left="360"/>
-      </w:pPr>
-    </w:p>
+        <w:pStyle w:val="a3"/>
+        <w:numPr>
+          <w:ilvl w:val="0"/>
+          <w:numId w:val="5"/>
+        </w:numPr>
+        <w:rPr>
+          <w:lang w:val="en-US"/>
+        </w:rPr>
+      </w:pPr>
+      <w:r>
+        <w:t>Классы</w:t>
+      </w:r>
+      <w:r>
+        <w:rPr>
+          <w:lang w:val="en-US"/>
+        </w:rPr>
+        <w:t xml:space="preserve"> </w:t>
+      </w:r>
+      <w:r>
+        <w:rPr>
+          <w:lang w:val="en-US"/>
+        </w:rPr>
+        <w:t>Car</w:t>
+      </w:r>
+      <w:r>
+        <w:rPr>
+          <w:lang w:val="en-US"/>
+        </w:rPr>
+        <w:t xml:space="preserve">, Bike </w:t>
+      </w:r>
+      <w:r>
+        <w:t>и</w:t>
+      </w:r>
+      <w:r>
+        <w:rPr>
+          <w:lang w:val="en-US"/>
+        </w:rPr>
+        <w:t xml:space="preserve"> </w:t>
+      </w:r>
+      <w:r>
+        <w:rPr>
+          <w:lang w:val="en-US"/>
+        </w:rPr>
+        <w:t>Truck</w:t>
+      </w:r>
+    </w:p>
+    <w:p>
+      <w:pPr>
+        <w:pStyle w:val="a3"/>
+        <w:numPr>
+          <w:ilvl w:val="1"/>
+          <w:numId w:val="5"/>
+        </w:numPr>
+      </w:pPr>
+      <w:r>
+        <w:t>Передайте конструктор</w:t>
+      </w:r>
+      <w:r>
+        <w:t>у</w:t>
+      </w:r>
+      <w:r>
+        <w:t xml:space="preserve"> базового класса значение максимальной скорости. Для велосипеда это 45, для автомобиля – 110 и для грузовика – 90.</w:t>
+      </w:r>
+    </w:p>
+    <w:p/>
     <w:sectPr>
       <w:pgSz w:w="11906" w:h="16838"/>
       <w:pgMar w:top="1134" w:right="850" w:bottom="1134" w:left="1701" w:header="708" w:footer="708" w:gutter="0"/>
@@ -530,7 +878,7 @@
 </file>
 
 <file path=word/numbering.xml><?xml version="1.0" encoding="utf-8"?>
-<w:numbering xmlns:wpc="http://schemas.microsoft.com/office/word/2010/wordprocessingCanvas" xmlns:mc="http://schemas.openxmlformats.org/markup-compatibility/2006" xmlns:o="urn:schemas-microsoft-com:office:office" xmlns:r="http://schemas.openxmlformats.org/officeDocument/2006/relationships" xmlns:m="http://schemas.openxmlformats.org/officeDocument/2006/math" xmlns:v="urn:schemas-microsoft-com:vml" xmlns:wp14="http://schemas.microsoft.com/office/word/2010/wordprocessingDrawing" xmlns:wp="http://schemas.openxmlformats.org/drawingml/2006/wordprocessingDrawing" xmlns:w10="urn:schemas-microsoft-com:office:word" xmlns:w="http://schemas.openxmlformats.org/wordprocessingml/2006/main" xmlns:w14="http://schemas.microsoft.com/office/word/2010/wordml" xmlns:wpg="http://schemas.microsoft.com/office/word/2010/wordprocessingGroup" xmlns:wpi="http://schemas.microsoft.com/office/word/2010/wordprocessingInk" xmlns:wne="http://schemas.microsoft.com/office/word/2006/wordml" xmlns:wps="http://schemas.microsoft.com/office/word/2010/wordprocessingShape" mc:Ignorable="w14 wp14">
+<w:numbering xmlns:ve="http://schemas.openxmlformats.org/markup-compatibility/2006" xmlns:o="urn:schemas-microsoft-com:office:office" xmlns:r="http://schemas.openxmlformats.org/officeDocument/2006/relationships" xmlns:m="http://schemas.openxmlformats.org/officeDocument/2006/math" xmlns:v="urn:schemas-microsoft-com:vml" xmlns:wp="http://schemas.openxmlformats.org/drawingml/2006/wordprocessingDrawing" xmlns:w10="urn:schemas-microsoft-com:office:word" xmlns:w="http://schemas.openxmlformats.org/wordprocessingml/2006/main" xmlns:wne="http://schemas.microsoft.com/office/word/2006/wordml">
   <w:abstractNum w:abstractNumId="0">
     <w:nsid w:val="0B114B8A"/>
     <w:multiLevelType w:val="hybridMultilevel"/>
@@ -645,6 +993,92 @@
     </w:lvl>
   </w:abstractNum>
   <w:abstractNum w:abstractNumId="1">
+    <w:nsid w:val="2BBF7B62"/>
+    <w:multiLevelType w:val="hybridMultilevel"/>
+    <w:tmpl w:val="68946122"/>
+    <w:lvl w:ilvl="0" w:tplc="0419000F">
+      <w:start w:val="1"/>
+      <w:numFmt w:val="decimal"/>
+      <w:lvlText w:val="%1."/>
+      <w:lvlJc w:val="left"/>
+      <w:pPr>
+        <w:ind w:left="720" w:hanging="360"/>
+      </w:pPr>
+    </w:lvl>
+    <w:lvl w:ilvl="1" w:tplc="04190019">
+      <w:start w:val="1"/>
+      <w:numFmt w:val="lowerLetter"/>
+      <w:lvlText w:val="%2."/>
+      <w:lvlJc w:val="left"/>
+      <w:pPr>
+        <w:ind w:left="1440" w:hanging="360"/>
+      </w:pPr>
+    </w:lvl>
+    <w:lvl w:ilvl="2" w:tplc="0419001B">
+      <w:start w:val="1"/>
+      <w:numFmt w:val="lowerRoman"/>
+      <w:lvlText w:val="%3."/>
+      <w:lvlJc w:val="right"/>
+      <w:pPr>
+        <w:ind w:left="2160" w:hanging="180"/>
+      </w:pPr>
+    </w:lvl>
+    <w:lvl w:ilvl="3" w:tplc="0419000F" w:tentative="1">
+      <w:start w:val="1"/>
+      <w:numFmt w:val="decimal"/>
+      <w:lvlText w:val="%4."/>
+      <w:lvlJc w:val="left"/>
+      <w:pPr>
+        <w:ind w:left="2880" w:hanging="360"/>
+      </w:pPr>
+    </w:lvl>
+    <w:lvl w:ilvl="4" w:tplc="04190019" w:tentative="1">
+      <w:start w:val="1"/>
+      <w:numFmt w:val="lowerLetter"/>
+      <w:lvlText w:val="%5."/>
+      <w:lvlJc w:val="left"/>
+      <w:pPr>
+        <w:ind w:left="3600" w:hanging="360"/>
+      </w:pPr>
+    </w:lvl>
+    <w:lvl w:ilvl="5" w:tplc="0419001B" w:tentative="1">
+      <w:start w:val="1"/>
+      <w:numFmt w:val="lowerRoman"/>
+      <w:lvlText w:val="%6."/>
+      <w:lvlJc w:val="right"/>
+      <w:pPr>
+        <w:ind w:left="4320" w:hanging="180"/>
+      </w:pPr>
+    </w:lvl>
+    <w:lvl w:ilvl="6" w:tplc="0419000F" w:tentative="1">
+      <w:start w:val="1"/>
+      <w:numFmt w:val="decimal"/>
+      <w:lvlText w:val="%7."/>
+      <w:lvlJc w:val="left"/>
+      <w:pPr>
+        <w:ind w:left="5040" w:hanging="360"/>
+      </w:pPr>
+    </w:lvl>
+    <w:lvl w:ilvl="7" w:tplc="04190019" w:tentative="1">
+      <w:start w:val="1"/>
+      <w:numFmt w:val="lowerLetter"/>
+      <w:lvlText w:val="%8."/>
+      <w:lvlJc w:val="left"/>
+      <w:pPr>
+        <w:ind w:left="5760" w:hanging="360"/>
+      </w:pPr>
+    </w:lvl>
+    <w:lvl w:ilvl="8" w:tplc="0419001B" w:tentative="1">
+      <w:start w:val="1"/>
+      <w:numFmt w:val="lowerRoman"/>
+      <w:lvlText w:val="%9."/>
+      <w:lvlJc w:val="right"/>
+      <w:pPr>
+        <w:ind w:left="6480" w:hanging="180"/>
+      </w:pPr>
+    </w:lvl>
+  </w:abstractNum>
+  <w:abstractNum w:abstractNumId="2">
     <w:nsid w:val="47030D67"/>
     <w:multiLevelType w:val="hybridMultilevel"/>
     <w:tmpl w:val="C370552C"/>
@@ -757,7 +1191,93 @@
       </w:rPr>
     </w:lvl>
   </w:abstractNum>
-  <w:abstractNum w:abstractNumId="2">
+  <w:abstractNum w:abstractNumId="3">
+    <w:nsid w:val="504E0E5B"/>
+    <w:multiLevelType w:val="hybridMultilevel"/>
+    <w:tmpl w:val="68946122"/>
+    <w:lvl w:ilvl="0" w:tplc="0419000F">
+      <w:start w:val="1"/>
+      <w:numFmt w:val="decimal"/>
+      <w:lvlText w:val="%1."/>
+      <w:lvlJc w:val="left"/>
+      <w:pPr>
+        <w:ind w:left="720" w:hanging="360"/>
+      </w:pPr>
+    </w:lvl>
+    <w:lvl w:ilvl="1" w:tplc="04190019">
+      <w:start w:val="1"/>
+      <w:numFmt w:val="lowerLetter"/>
+      <w:lvlText w:val="%2."/>
+      <w:lvlJc w:val="left"/>
+      <w:pPr>
+        <w:ind w:left="1440" w:hanging="360"/>
+      </w:pPr>
+    </w:lvl>
+    <w:lvl w:ilvl="2" w:tplc="0419001B" w:tentative="1">
+      <w:start w:val="1"/>
+      <w:numFmt w:val="lowerRoman"/>
+      <w:lvlText w:val="%3."/>
+      <w:lvlJc w:val="right"/>
+      <w:pPr>
+        <w:ind w:left="2160" w:hanging="180"/>
+      </w:pPr>
+    </w:lvl>
+    <w:lvl w:ilvl="3" w:tplc="0419000F" w:tentative="1">
+      <w:start w:val="1"/>
+      <w:numFmt w:val="decimal"/>
+      <w:lvlText w:val="%4."/>
+      <w:lvlJc w:val="left"/>
+      <w:pPr>
+        <w:ind w:left="2880" w:hanging="360"/>
+      </w:pPr>
+    </w:lvl>
+    <w:lvl w:ilvl="4" w:tplc="04190019" w:tentative="1">
+      <w:start w:val="1"/>
+      <w:numFmt w:val="lowerLetter"/>
+      <w:lvlText w:val="%5."/>
+      <w:lvlJc w:val="left"/>
+      <w:pPr>
+        <w:ind w:left="3600" w:hanging="360"/>
+      </w:pPr>
+    </w:lvl>
+    <w:lvl w:ilvl="5" w:tplc="0419001B" w:tentative="1">
+      <w:start w:val="1"/>
+      <w:numFmt w:val="lowerRoman"/>
+      <w:lvlText w:val="%6."/>
+      <w:lvlJc w:val="right"/>
+      <w:pPr>
+        <w:ind w:left="4320" w:hanging="180"/>
+      </w:pPr>
+    </w:lvl>
+    <w:lvl w:ilvl="6" w:tplc="0419000F" w:tentative="1">
+      <w:start w:val="1"/>
+      <w:numFmt w:val="decimal"/>
+      <w:lvlText w:val="%7."/>
+      <w:lvlJc w:val="left"/>
+      <w:pPr>
+        <w:ind w:left="5040" w:hanging="360"/>
+      </w:pPr>
+    </w:lvl>
+    <w:lvl w:ilvl="7" w:tplc="04190019" w:tentative="1">
+      <w:start w:val="1"/>
+      <w:numFmt w:val="lowerLetter"/>
+      <w:lvlText w:val="%8."/>
+      <w:lvlJc w:val="left"/>
+      <w:pPr>
+        <w:ind w:left="5760" w:hanging="360"/>
+      </w:pPr>
+    </w:lvl>
+    <w:lvl w:ilvl="8" w:tplc="0419001B" w:tentative="1">
+      <w:start w:val="1"/>
+      <w:numFmt w:val="lowerRoman"/>
+      <w:lvlText w:val="%9."/>
+      <w:lvlJc w:val="right"/>
+      <w:pPr>
+        <w:ind w:left="6480" w:hanging="180"/>
+      </w:pPr>
+    </w:lvl>
+  </w:abstractNum>
+  <w:abstractNum w:abstractNumId="4">
     <w:nsid w:val="744F4420"/>
     <w:multiLevelType w:val="hybridMultilevel"/>
     <w:tmpl w:val="68946122"/>
@@ -844,19 +1364,25 @@
     </w:lvl>
   </w:abstractNum>
   <w:num w:numId="1">
-    <w:abstractNumId w:val="1"/>
+    <w:abstractNumId w:val="2"/>
   </w:num>
   <w:num w:numId="2">
     <w:abstractNumId w:val="0"/>
   </w:num>
   <w:num w:numId="3">
-    <w:abstractNumId w:val="2"/>
+    <w:abstractNumId w:val="4"/>
+  </w:num>
+  <w:num w:numId="4">
+    <w:abstractNumId w:val="3"/>
+  </w:num>
+  <w:num w:numId="5">
+    <w:abstractNumId w:val="1"/>
   </w:num>
 </w:numbering>
 </file>
 
 <file path=word/styles.xml><?xml version="1.0" encoding="utf-8"?>
-<w:styles xmlns:mc="http://schemas.openxmlformats.org/markup-compatibility/2006" xmlns:r="http://schemas.openxmlformats.org/officeDocument/2006/relationships" xmlns:w="http://schemas.openxmlformats.org/wordprocessingml/2006/main" xmlns:w14="http://schemas.microsoft.com/office/word/2010/wordml" mc:Ignorable="w14">
+<w:styles xmlns:r="http://schemas.openxmlformats.org/officeDocument/2006/relationships" xmlns:w="http://schemas.openxmlformats.org/wordprocessingml/2006/main">
   <w:docDefaults>
     <w:rPrDefault>
       <w:rPr>
@@ -1011,16 +1537,16 @@
     <w:lsdException w:name="Bibliography" w:uiPriority="37"/>
     <w:lsdException w:name="TOC Heading" w:uiPriority="39" w:qFormat="1"/>
   </w:latentStyles>
-  <w:style w:type="paragraph" w:default="1" w:styleId="Normal">
+  <w:style w:type="paragraph" w:default="1" w:styleId="a">
     <w:name w:val="Normal"/>
     <w:qFormat/>
     <w:rsid w:val="002B69A1"/>
   </w:style>
-  <w:style w:type="paragraph" w:styleId="Heading1">
+  <w:style w:type="paragraph" w:styleId="1">
     <w:name w:val="heading 1"/>
-    <w:basedOn w:val="Normal"/>
-    <w:next w:val="Normal"/>
-    <w:link w:val="Heading1Char"/>
+    <w:basedOn w:val="a"/>
+    <w:next w:val="a"/>
+    <w:link w:val="10"/>
     <w:uiPriority w:val="9"/>
     <w:qFormat/>
     <w:rsid w:val="003E0C24"/>
@@ -1039,11 +1565,11 @@
       <w:szCs w:val="28"/>
     </w:rPr>
   </w:style>
-  <w:style w:type="paragraph" w:styleId="Heading2">
+  <w:style w:type="paragraph" w:styleId="2">
     <w:name w:val="heading 2"/>
-    <w:basedOn w:val="Normal"/>
-    <w:next w:val="Normal"/>
-    <w:link w:val="Heading2Char"/>
+    <w:basedOn w:val="a"/>
+    <w:next w:val="a"/>
+    <w:link w:val="20"/>
     <w:uiPriority w:val="9"/>
     <w:unhideWhenUsed/>
     <w:qFormat/>
@@ -1063,11 +1589,11 @@
       <w:szCs w:val="26"/>
     </w:rPr>
   </w:style>
-  <w:style w:type="paragraph" w:styleId="Heading3">
+  <w:style w:type="paragraph" w:styleId="3">
     <w:name w:val="heading 3"/>
-    <w:basedOn w:val="Normal"/>
-    <w:next w:val="Normal"/>
-    <w:link w:val="Heading3Char"/>
+    <w:basedOn w:val="a"/>
+    <w:next w:val="a"/>
+    <w:link w:val="30"/>
     <w:uiPriority w:val="9"/>
     <w:unhideWhenUsed/>
     <w:qFormat/>
@@ -1085,17 +1611,18 @@
       <w:color w:val="4F81BD" w:themeColor="accent1"/>
     </w:rPr>
   </w:style>
-  <w:style w:type="character" w:default="1" w:styleId="DefaultParagraphFont">
+  <w:style w:type="character" w:default="1" w:styleId="a0">
     <w:name w:val="Default Paragraph Font"/>
     <w:uiPriority w:val="1"/>
     <w:semiHidden/>
     <w:unhideWhenUsed/>
   </w:style>
-  <w:style w:type="table" w:default="1" w:styleId="TableNormal">
+  <w:style w:type="table" w:default="1" w:styleId="a1">
     <w:name w:val="Normal Table"/>
     <w:uiPriority w:val="99"/>
     <w:semiHidden/>
     <w:unhideWhenUsed/>
+    <w:qFormat/>
     <w:tblPr>
       <w:tblInd w:w="0" w:type="dxa"/>
       <w:tblCellMar>
@@ -1106,16 +1633,16 @@
       </w:tblCellMar>
     </w:tblPr>
   </w:style>
-  <w:style w:type="numbering" w:default="1" w:styleId="NoList">
+  <w:style w:type="numbering" w:default="1" w:styleId="a2">
     <w:name w:val="No List"/>
     <w:uiPriority w:val="99"/>
     <w:semiHidden/>
     <w:unhideWhenUsed/>
   </w:style>
-  <w:style w:type="character" w:customStyle="1" w:styleId="Heading1Char">
-    <w:name w:val="Heading 1 Char"/>
-    <w:basedOn w:val="DefaultParagraphFont"/>
-    <w:link w:val="Heading1"/>
+  <w:style w:type="character" w:customStyle="1" w:styleId="10">
+    <w:name w:val="Заголовок 1 Знак"/>
+    <w:basedOn w:val="a0"/>
+    <w:link w:val="1"/>
     <w:uiPriority w:val="9"/>
     <w:rsid w:val="003E0C24"/>
     <w:rPr>
@@ -1127,9 +1654,9 @@
       <w:szCs w:val="28"/>
     </w:rPr>
   </w:style>
-  <w:style w:type="paragraph" w:styleId="ListParagraph">
+  <w:style w:type="paragraph" w:styleId="a3">
     <w:name w:val="List Paragraph"/>
-    <w:basedOn w:val="Normal"/>
+    <w:basedOn w:val="a"/>
     <w:uiPriority w:val="34"/>
     <w:qFormat/>
     <w:rsid w:val="002F15DA"/>
@@ -1138,10 +1665,10 @@
       <w:contextualSpacing/>
     </w:pPr>
   </w:style>
-  <w:style w:type="character" w:customStyle="1" w:styleId="Heading2Char">
-    <w:name w:val="Heading 2 Char"/>
-    <w:basedOn w:val="DefaultParagraphFont"/>
-    <w:link w:val="Heading2"/>
+  <w:style w:type="character" w:customStyle="1" w:styleId="20">
+    <w:name w:val="Заголовок 2 Знак"/>
+    <w:basedOn w:val="a0"/>
+    <w:link w:val="2"/>
     <w:uiPriority w:val="9"/>
     <w:rsid w:val="002F15DA"/>
     <w:rPr>
@@ -1153,10 +1680,10 @@
       <w:szCs w:val="26"/>
     </w:rPr>
   </w:style>
-  <w:style w:type="character" w:customStyle="1" w:styleId="Heading3Char">
-    <w:name w:val="Heading 3 Char"/>
-    <w:basedOn w:val="DefaultParagraphFont"/>
-    <w:link w:val="Heading3"/>
+  <w:style w:type="character" w:customStyle="1" w:styleId="30">
+    <w:name w:val="Заголовок 3 Знак"/>
+    <w:basedOn w:val="a0"/>
+    <w:link w:val="3"/>
     <w:uiPriority w:val="9"/>
     <w:rsid w:val="002F15DA"/>
     <w:rPr>

</xml_diff>

<commit_message>
Updated lesson #2 homework
</commit_message>
<xml_diff>
--- a/Homework/lesson-02.docx
+++ b/Homework/lesson-02.docx
@@ -1,6 +1,6 @@
 
 <file path=word/document.xml><?xml version="1.0" encoding="utf-8"?>
-<w:document xmlns:ve="http://schemas.openxmlformats.org/markup-compatibility/2006" xmlns:o="urn:schemas-microsoft-com:office:office" xmlns:r="http://schemas.openxmlformats.org/officeDocument/2006/relationships" xmlns:m="http://schemas.openxmlformats.org/officeDocument/2006/math" xmlns:v="urn:schemas-microsoft-com:vml" xmlns:wp="http://schemas.openxmlformats.org/drawingml/2006/wordprocessingDrawing" xmlns:w10="urn:schemas-microsoft-com:office:word" xmlns:w="http://schemas.openxmlformats.org/wordprocessingml/2006/main" xmlns:wne="http://schemas.microsoft.com/office/word/2006/wordml">
+<w:document xmlns:wpc="http://schemas.microsoft.com/office/word/2010/wordprocessingCanvas" xmlns:mc="http://schemas.openxmlformats.org/markup-compatibility/2006" xmlns:o="urn:schemas-microsoft-com:office:office" xmlns:r="http://schemas.openxmlformats.org/officeDocument/2006/relationships" xmlns:m="http://schemas.openxmlformats.org/officeDocument/2006/math" xmlns:v="urn:schemas-microsoft-com:vml" xmlns:wp14="http://schemas.microsoft.com/office/word/2010/wordprocessingDrawing" xmlns:wp="http://schemas.openxmlformats.org/drawingml/2006/wordprocessingDrawing" xmlns:w10="urn:schemas-microsoft-com:office:word" xmlns:w="http://schemas.openxmlformats.org/wordprocessingml/2006/main" xmlns:w14="http://schemas.microsoft.com/office/word/2010/wordml" xmlns:wpg="http://schemas.microsoft.com/office/word/2010/wordprocessingGroup" xmlns:wpi="http://schemas.microsoft.com/office/word/2010/wordprocessingInk" xmlns:wne="http://schemas.microsoft.com/office/word/2006/wordml" xmlns:wps="http://schemas.microsoft.com/office/word/2010/wordprocessingShape" mc:Ignorable="w14 wp14">
   <w:body>
     <w:p>
       <w:pPr>
@@ -14,8 +14,6 @@
       <w:r>
         <w:t>??</w:t>
       </w:r>
-      <w:bookmarkStart w:id="0" w:name="_GoBack"/>
-      <w:bookmarkEnd w:id="0"/>
     </w:p>
     <w:p>
       <w:pPr>
@@ -37,14 +35,15 @@
       <w:r>
         <w:t xml:space="preserve">В нашей программе появилась необходимость  работать с информацией о легковых автомобилях. Для этого необходимо реализовать класс </w:t>
       </w:r>
-      <w:proofErr w:type="gramStart"/>
       <w:r>
         <w:rPr>
           <w:lang w:val="en-US"/>
         </w:rPr>
         <w:t>Car</w:t>
       </w:r>
-      <w:proofErr w:type="gramEnd"/>
+      <w:r>
+        <w:t xml:space="preserve"> </w:t>
+      </w:r>
       <w:r>
         <w:t xml:space="preserve">удовлетворяющий </w:t>
       </w:r>
@@ -95,13 +94,17 @@
       <w:r>
         <w:t xml:space="preserve">После создания класса напишите </w:t>
       </w:r>
-      <w:proofErr w:type="gramStart"/>
-      <w:r>
-        <w:t>код</w:t>
-      </w:r>
-      <w:proofErr w:type="gramEnd"/>
-      <w:r>
-        <w:t xml:space="preserve"> где создается несколько экземпляров типа </w:t>
+      <w:r>
+        <w:t xml:space="preserve">код </w:t>
+      </w:r>
+      <w:r>
+        <w:t>созда</w:t>
+      </w:r>
+      <w:r>
+        <w:t>ния</w:t>
+      </w:r>
+      <w:r>
+        <w:t xml:space="preserve"> несколько экземпляров типа </w:t>
       </w:r>
       <w:r>
         <w:rPr>
@@ -125,14 +128,15 @@
       <w:r>
         <w:t xml:space="preserve">Перепишите код класса </w:t>
       </w:r>
-      <w:proofErr w:type="gramStart"/>
       <w:r>
         <w:rPr>
           <w:lang w:val="en-US"/>
         </w:rPr>
         <w:t>Car</w:t>
       </w:r>
-      <w:proofErr w:type="gramEnd"/>
+      <w:r>
+        <w:t xml:space="preserve"> </w:t>
+      </w:r>
       <w:r>
         <w:t>так</w:t>
       </w:r>
@@ -164,16 +168,23 @@
       <w:r>
         <w:t xml:space="preserve">Перепишите код класса </w:t>
       </w:r>
-      <w:proofErr w:type="gramStart"/>
       <w:r>
         <w:rPr>
           <w:lang w:val="en-US"/>
         </w:rPr>
         <w:t>Car</w:t>
       </w:r>
-      <w:proofErr w:type="gramEnd"/>
-      <w:r>
-        <w:t xml:space="preserve">так чтобы название производителя </w:t>
+      <w:r>
+        <w:t xml:space="preserve"> </w:t>
+      </w:r>
+      <w:r>
+        <w:t>так</w:t>
+      </w:r>
+      <w:r>
+        <w:t>,</w:t>
+      </w:r>
+      <w:r>
+        <w:t xml:space="preserve"> чтобы название производителя </w:t>
       </w:r>
       <w:r>
         <w:t xml:space="preserve">было </w:t>
@@ -187,6 +198,9 @@
       </w:r>
       <w:proofErr w:type="spellEnd"/>
       <w:r>
+        <w:t xml:space="preserve"> </w:t>
+      </w:r>
+      <w:r>
         <w:t>типом.</w:t>
       </w:r>
     </w:p>
@@ -201,15 +215,13 @@
         <w:t>Совет:</w:t>
       </w:r>
       <w:r>
+        <w:t xml:space="preserve"> попробуйте объявит</w:t>
+      </w:r>
+      <w:r>
+        <w:t>ь</w:t>
+      </w:r>
+      <w:r>
         <w:t xml:space="preserve"> </w:t>
-      </w:r>
-      <w:proofErr w:type="gramStart"/>
-      <w:r>
-        <w:t>попробуйте</w:t>
-      </w:r>
-      <w:proofErr w:type="gramEnd"/>
-      <w:r>
-        <w:t xml:space="preserve"> объявите </w:t>
       </w:r>
       <w:proofErr w:type="spellStart"/>
       <w:r>
@@ -372,13 +384,14 @@
           <w:numId w:val="3"/>
         </w:numPr>
       </w:pPr>
-      <w:proofErr w:type="gramStart"/>
-      <w:r>
-        <w:t>Свойство</w:t>
-      </w:r>
-      <w:proofErr w:type="gramEnd"/>
-      <w:r>
-        <w:t xml:space="preserve"> хранящее количество колес (</w:t>
+      <w:r>
+        <w:t xml:space="preserve">Свойство </w:t>
+      </w:r>
+      <w:r>
+        <w:t xml:space="preserve">для хранения </w:t>
+      </w:r>
+      <w:r>
+        <w:t>количество колес (</w:t>
       </w:r>
       <w:proofErr w:type="spellStart"/>
       <w:r>
@@ -698,6 +711,8 @@
           <w:numId w:val="5"/>
         </w:numPr>
       </w:pPr>
+      <w:bookmarkStart w:id="0" w:name="_GoBack"/>
+      <w:bookmarkEnd w:id="0"/>
       <w:r>
         <w:t xml:space="preserve">Добавьте свойство </w:t>
       </w:r>
@@ -725,6 +740,12 @@
       </w:r>
       <w:r>
         <w:t>)</w:t>
+      </w:r>
+      <w:r>
+        <w:t xml:space="preserve"> </w:t>
+      </w:r>
+      <w:r>
+        <w:t>доступное только для чтения</w:t>
       </w:r>
     </w:p>
     <w:p>
@@ -885,7 +906,7 @@
 </file>
 
 <file path=word/numbering.xml><?xml version="1.0" encoding="utf-8"?>
-<w:numbering xmlns:ve="http://schemas.openxmlformats.org/markup-compatibility/2006" xmlns:o="urn:schemas-microsoft-com:office:office" xmlns:r="http://schemas.openxmlformats.org/officeDocument/2006/relationships" xmlns:m="http://schemas.openxmlformats.org/officeDocument/2006/math" xmlns:v="urn:schemas-microsoft-com:vml" xmlns:wp="http://schemas.openxmlformats.org/drawingml/2006/wordprocessingDrawing" xmlns:w10="urn:schemas-microsoft-com:office:word" xmlns:w="http://schemas.openxmlformats.org/wordprocessingml/2006/main" xmlns:wne="http://schemas.microsoft.com/office/word/2006/wordml">
+<w:numbering xmlns:wpc="http://schemas.microsoft.com/office/word/2010/wordprocessingCanvas" xmlns:mc="http://schemas.openxmlformats.org/markup-compatibility/2006" xmlns:o="urn:schemas-microsoft-com:office:office" xmlns:r="http://schemas.openxmlformats.org/officeDocument/2006/relationships" xmlns:m="http://schemas.openxmlformats.org/officeDocument/2006/math" xmlns:v="urn:schemas-microsoft-com:vml" xmlns:wp14="http://schemas.microsoft.com/office/word/2010/wordprocessingDrawing" xmlns:wp="http://schemas.openxmlformats.org/drawingml/2006/wordprocessingDrawing" xmlns:w10="urn:schemas-microsoft-com:office:word" xmlns:w="http://schemas.openxmlformats.org/wordprocessingml/2006/main" xmlns:w14="http://schemas.microsoft.com/office/word/2010/wordml" xmlns:wpg="http://schemas.microsoft.com/office/word/2010/wordprocessingGroup" xmlns:wpi="http://schemas.microsoft.com/office/word/2010/wordprocessingInk" xmlns:wne="http://schemas.microsoft.com/office/word/2006/wordml" xmlns:wps="http://schemas.microsoft.com/office/word/2010/wordprocessingShape" mc:Ignorable="w14 wp14">
   <w:abstractNum w:abstractNumId="0">
     <w:nsid w:val="0B114B8A"/>
     <w:multiLevelType w:val="hybridMultilevel"/>
@@ -1389,7 +1410,7 @@
 </file>
 
 <file path=word/styles.xml><?xml version="1.0" encoding="utf-8"?>
-<w:styles xmlns:r="http://schemas.openxmlformats.org/officeDocument/2006/relationships" xmlns:w="http://schemas.openxmlformats.org/wordprocessingml/2006/main">
+<w:styles xmlns:mc="http://schemas.openxmlformats.org/markup-compatibility/2006" xmlns:r="http://schemas.openxmlformats.org/officeDocument/2006/relationships" xmlns:w="http://schemas.openxmlformats.org/wordprocessingml/2006/main" xmlns:w14="http://schemas.microsoft.com/office/word/2010/wordml" mc:Ignorable="w14">
   <w:docDefaults>
     <w:rPrDefault>
       <w:rPr>
@@ -1629,7 +1650,6 @@
     <w:uiPriority w:val="99"/>
     <w:semiHidden/>
     <w:unhideWhenUsed/>
-    <w:qFormat/>
     <w:tblPr>
       <w:tblInd w:w="0" w:type="dxa"/>
       <w:tblCellMar>
@@ -1889,17 +1909,17 @@
     <w:lsdException w:name="Bibliography" w:uiPriority="37"/>
     <w:lsdException w:name="TOC Heading" w:uiPriority="39" w:qFormat="1"/>
   </w:latentStyles>
-  <w:style w:type="paragraph" w:default="1" w:styleId="Normal">
+  <w:style w:type="paragraph" w:default="1" w:styleId="a">
     <w:name w:val="Normal"/>
     <w:qFormat/>
   </w:style>
-  <w:style w:type="character" w:default="1" w:styleId="DefaultParagraphFont">
+  <w:style w:type="character" w:default="1" w:styleId="a0">
     <w:name w:val="Default Paragraph Font"/>
     <w:uiPriority w:val="1"/>
     <w:semiHidden/>
     <w:unhideWhenUsed/>
   </w:style>
-  <w:style w:type="table" w:default="1" w:styleId="TableNormal">
+  <w:style w:type="table" w:default="1" w:styleId="a1">
     <w:name w:val="Normal Table"/>
     <w:uiPriority w:val="99"/>
     <w:semiHidden/>
@@ -1914,7 +1934,7 @@
       </w:tblCellMar>
     </w:tblPr>
   </w:style>
-  <w:style w:type="numbering" w:default="1" w:styleId="NoList">
+  <w:style w:type="numbering" w:default="1" w:styleId="a2">
     <w:name w:val="No List"/>
     <w:uiPriority w:val="99"/>
     <w:semiHidden/>

</xml_diff>

<commit_message>
Minor changes to lesson 2 & 5 tasks
</commit_message>
<xml_diff>
--- a/Homework/lesson-02.docx
+++ b/Homework/lesson-02.docx
@@ -28,7 +28,15 @@
         <w:pStyle w:val="2"/>
       </w:pPr>
       <w:r>
-        <w:t>Вариант №1</w:t>
+        <w:t>Ша</w:t>
+      </w:r>
+      <w:bookmarkStart w:id="0" w:name="_GoBack"/>
+      <w:bookmarkEnd w:id="0"/>
+      <w:r>
+        <w:t>г</w:t>
+      </w:r>
+      <w:r>
+        <w:t xml:space="preserve"> №1</w:t>
       </w:r>
     </w:p>
     <w:p>
@@ -121,7 +129,13 @@
         <w:pStyle w:val="2"/>
       </w:pPr>
       <w:r>
-        <w:t>Вариант №2</w:t>
+        <w:t>Шаг</w:t>
+      </w:r>
+      <w:r>
+        <w:t xml:space="preserve"> </w:t>
+      </w:r>
+      <w:r>
+        <w:t>№2</w:t>
       </w:r>
     </w:p>
     <w:p>
@@ -158,7 +172,13 @@
         <w:pStyle w:val="2"/>
       </w:pPr>
       <w:r>
-        <w:t>Вариант №</w:t>
+        <w:t>Шаг</w:t>
+      </w:r>
+      <w:r>
+        <w:t xml:space="preserve"> </w:t>
+      </w:r>
+      <w:r>
+        <w:t>№</w:t>
       </w:r>
       <w:r>
         <w:t>3</w:t>
@@ -339,8 +359,19 @@
       <w:pPr>
         <w:pStyle w:val="2"/>
       </w:pPr>
-      <w:r>
-        <w:t>Вариант №1</w:t>
+      <w:proofErr w:type="spellStart"/>
+      <w:r>
+        <w:rPr>
+          <w:lang w:val="en-US"/>
+        </w:rPr>
+        <w:t>Шаг</w:t>
+      </w:r>
+      <w:proofErr w:type="spellEnd"/>
+      <w:r>
+        <w:t xml:space="preserve"> </w:t>
+      </w:r>
+      <w:r>
+        <w:t>№1</w:t>
       </w:r>
     </w:p>
     <w:p>
@@ -533,8 +564,19 @@
       <w:pPr>
         <w:pStyle w:val="2"/>
       </w:pPr>
-      <w:r>
-        <w:t>Вариант №2</w:t>
+      <w:proofErr w:type="spellStart"/>
+      <w:r>
+        <w:rPr>
+          <w:lang w:val="en-US"/>
+        </w:rPr>
+        <w:t>Шаг</w:t>
+      </w:r>
+      <w:proofErr w:type="spellEnd"/>
+      <w:r>
+        <w:t xml:space="preserve"> </w:t>
+      </w:r>
+      <w:r>
+        <w:t>№2</w:t>
       </w:r>
     </w:p>
     <w:p>
@@ -671,7 +713,13 @@
         <w:pStyle w:val="2"/>
       </w:pPr>
       <w:r>
-        <w:t>Вариант №</w:t>
+        <w:t>Шаг</w:t>
+      </w:r>
+      <w:r>
+        <w:t xml:space="preserve"> </w:t>
+      </w:r>
+      <w:r>
+        <w:t>№</w:t>
       </w:r>
       <w:r>
         <w:t>3</w:t>
@@ -711,8 +759,6 @@
           <w:numId w:val="5"/>
         </w:numPr>
       </w:pPr>
-      <w:bookmarkStart w:id="0" w:name="_GoBack"/>
-      <w:bookmarkEnd w:id="0"/>
       <w:r>
         <w:t xml:space="preserve">Добавьте свойство </w:t>
       </w:r>

</xml_diff>

<commit_message>
Minor clarifications for OOP homework
</commit_message>
<xml_diff>
--- a/Homework/lesson-02.docx
+++ b/Homework/lesson-02.docx
@@ -4,20 +4,10 @@
   <w:body>
     <w:p>
       <w:pPr>
-        <w:pStyle w:val="1"/>
-      </w:pPr>
-      <w:r>
-        <w:t>Класс «Светофор»</w:t>
-      </w:r>
-    </w:p>
-    <w:p>
-      <w:r>
-        <w:t>??</w:t>
-      </w:r>
-    </w:p>
-    <w:p>
-      <w:pPr>
-        <w:pStyle w:val="1"/>
+        <w:pStyle w:val="Heading1"/>
+        <w:rPr>
+          <w:lang w:val="en-US"/>
+        </w:rPr>
       </w:pPr>
       <w:r>
         <w:t>Класс «Легковой автомобиль»</w:t>
@@ -25,15 +15,12 @@
     </w:p>
     <w:p>
       <w:pPr>
-        <w:pStyle w:val="2"/>
-      </w:pPr>
-      <w:r>
-        <w:t>Ша</w:t>
-      </w:r>
+        <w:pStyle w:val="Heading2"/>
+      </w:pPr>
       <w:bookmarkStart w:id="0" w:name="_GoBack"/>
       <w:bookmarkEnd w:id="0"/>
       <w:r>
-        <w:t>г</w:t>
+        <w:t>Шаг</w:t>
       </w:r>
       <w:r>
         <w:t xml:space="preserve"> №1</w:t>
@@ -64,7 +51,7 @@
     </w:p>
     <w:p>
       <w:pPr>
-        <w:pStyle w:val="a3"/>
+        <w:pStyle w:val="ListParagraph"/>
         <w:numPr>
           <w:ilvl w:val="0"/>
           <w:numId w:val="1"/>
@@ -76,7 +63,7 @@
     </w:p>
     <w:p>
       <w:pPr>
-        <w:pStyle w:val="a3"/>
+        <w:pStyle w:val="ListParagraph"/>
         <w:numPr>
           <w:ilvl w:val="0"/>
           <w:numId w:val="1"/>
@@ -88,7 +75,7 @@
     </w:p>
     <w:p>
       <w:pPr>
-        <w:pStyle w:val="a3"/>
+        <w:pStyle w:val="ListParagraph"/>
         <w:numPr>
           <w:ilvl w:val="0"/>
           <w:numId w:val="1"/>
@@ -126,7 +113,7 @@
     </w:p>
     <w:p>
       <w:pPr>
-        <w:pStyle w:val="2"/>
+        <w:pStyle w:val="Heading2"/>
       </w:pPr>
       <w:r>
         <w:t>Шаг</w:t>
@@ -169,7 +156,7 @@
     </w:p>
     <w:p>
       <w:pPr>
-        <w:pStyle w:val="2"/>
+        <w:pStyle w:val="Heading2"/>
       </w:pPr>
       <w:r>
         <w:t>Шаг</w:t>
@@ -267,15 +254,7 @@
         <w:t xml:space="preserve"> </w:t>
       </w:r>
       <w:r>
-        <w:t xml:space="preserve">и за его пределами. </w:t>
-      </w:r>
-      <w:proofErr w:type="gramStart"/>
-      <w:r>
-        <w:t>Посмотрите</w:t>
-      </w:r>
-      <w:proofErr w:type="gramEnd"/>
-      <w:r>
-        <w:t xml:space="preserve"> как это влияет на код использующий класс </w:t>
+        <w:t xml:space="preserve">и за его пределами. Посмотрите как это влияет на код использующий класс </w:t>
       </w:r>
       <w:r>
         <w:rPr>
@@ -289,7 +268,7 @@
     </w:p>
     <w:p>
       <w:pPr>
-        <w:pStyle w:val="1"/>
+        <w:pStyle w:val="Heading1"/>
       </w:pPr>
       <w:r>
         <w:t>Класс «Банковский депозит»</w:t>
@@ -305,51 +284,67 @@
     </w:p>
     <w:p>
       <w:pPr>
-        <w:pStyle w:val="a3"/>
+        <w:pStyle w:val="ListParagraph"/>
         <w:numPr>
           <w:ilvl w:val="0"/>
           <w:numId w:val="2"/>
         </w:numPr>
       </w:pPr>
       <w:r>
-        <w:t>Поле или свойство для хранения текущей суммы вклада</w:t>
-      </w:r>
-    </w:p>
-    <w:p>
-      <w:pPr>
-        <w:pStyle w:val="a3"/>
+        <w:t>Текущая сумма</w:t>
+      </w:r>
+      <w:r>
+        <w:t xml:space="preserve"> </w:t>
+      </w:r>
+      <w:r>
+        <w:t>депозита. Реализуйте проверку чтобы на счету нельзя было хранить отрицательную сумму и чтобы нельзя было снять больше денег чем есть на депозите.</w:t>
+      </w:r>
+    </w:p>
+    <w:p>
+      <w:pPr>
+        <w:pStyle w:val="ListParagraph"/>
         <w:numPr>
           <w:ilvl w:val="0"/>
           <w:numId w:val="2"/>
         </w:numPr>
       </w:pPr>
       <w:r>
-        <w:t>Поле или свойство для хранения текущего годового процента по вкладу</w:t>
-      </w:r>
-    </w:p>
-    <w:p>
-      <w:pPr>
-        <w:pStyle w:val="a3"/>
+        <w:t>Годовой процент</w:t>
+      </w:r>
+      <w:r>
+        <w:t xml:space="preserve"> по </w:t>
+      </w:r>
+      <w:r>
+        <w:t xml:space="preserve">депозиту. </w:t>
+      </w:r>
+      <w:r>
+        <w:t xml:space="preserve">Реализуйте проверку </w:t>
+      </w:r>
+      <w:r>
+        <w:t>что процент больше или равен нулю.</w:t>
+      </w:r>
+    </w:p>
+    <w:p>
+      <w:pPr>
+        <w:pStyle w:val="ListParagraph"/>
         <w:numPr>
           <w:ilvl w:val="0"/>
           <w:numId w:val="2"/>
         </w:numPr>
       </w:pPr>
       <w:r>
-        <w:t xml:space="preserve">Метод для расчета </w:t>
-      </w:r>
-      <w:proofErr w:type="gramStart"/>
-      <w:r>
-        <w:t>суммы</w:t>
-      </w:r>
-      <w:proofErr w:type="gramEnd"/>
-      <w:r>
-        <w:t xml:space="preserve"> которая должна быть начислена на этот депозит. По формуле: сумма * (процент / 12).</w:t>
-      </w:r>
-    </w:p>
-    <w:p>
-      <w:pPr>
-        <w:pStyle w:val="1"/>
+        <w:t xml:space="preserve">Метод </w:t>
+      </w:r>
+      <w:r>
+        <w:t>начисляющий проценты п</w:t>
+      </w:r>
+      <w:r>
+        <w:t>о формуле: сумма * (процент / 12).</w:t>
+      </w:r>
+    </w:p>
+    <w:p>
+      <w:pPr>
+        <w:pStyle w:val="Heading1"/>
       </w:pPr>
       <w:r>
         <w:t>Иерархия классов «Транспортные средства»</w:t>
@@ -357,16 +352,11 @@
     </w:p>
     <w:p>
       <w:pPr>
-        <w:pStyle w:val="2"/>
-      </w:pPr>
-      <w:proofErr w:type="spellStart"/>
-      <w:r>
-        <w:rPr>
-          <w:lang w:val="en-US"/>
-        </w:rPr>
+        <w:pStyle w:val="Heading2"/>
+      </w:pPr>
+      <w:r>
         <w:t>Шаг</w:t>
       </w:r>
-      <w:proofErr w:type="spellEnd"/>
       <w:r>
         <w:t xml:space="preserve"> </w:t>
       </w:r>
@@ -381,7 +371,7 @@
     </w:p>
     <w:p>
       <w:pPr>
-        <w:pStyle w:val="a3"/>
+        <w:pStyle w:val="ListParagraph"/>
         <w:numPr>
           <w:ilvl w:val="0"/>
           <w:numId w:val="3"/>
@@ -409,7 +399,7 @@
     </w:p>
     <w:p>
       <w:pPr>
-        <w:pStyle w:val="a3"/>
+        <w:pStyle w:val="ListParagraph"/>
         <w:numPr>
           <w:ilvl w:val="1"/>
           <w:numId w:val="3"/>
@@ -438,7 +428,7 @@
     </w:p>
     <w:p>
       <w:pPr>
-        <w:pStyle w:val="a3"/>
+        <w:pStyle w:val="ListParagraph"/>
         <w:numPr>
           <w:ilvl w:val="0"/>
           <w:numId w:val="3"/>
@@ -471,7 +461,7 @@
     </w:p>
     <w:p>
       <w:pPr>
-        <w:pStyle w:val="a3"/>
+        <w:pStyle w:val="ListParagraph"/>
         <w:numPr>
           <w:ilvl w:val="0"/>
           <w:numId w:val="3"/>
@@ -510,14 +500,13 @@
     </w:p>
     <w:p>
       <w:pPr>
-        <w:pStyle w:val="a3"/>
+        <w:pStyle w:val="ListParagraph"/>
         <w:numPr>
           <w:ilvl w:val="0"/>
           <w:numId w:val="3"/>
         </w:numPr>
       </w:pPr>
       <w:r>
-        <w:lastRenderedPageBreak/>
         <w:t xml:space="preserve">Класс </w:t>
       </w:r>
       <w:r>
@@ -562,7 +551,7 @@
     </w:p>
     <w:p>
       <w:pPr>
-        <w:pStyle w:val="2"/>
+        <w:pStyle w:val="Heading2"/>
       </w:pPr>
       <w:proofErr w:type="spellStart"/>
       <w:r>
@@ -586,13 +575,14 @@
     </w:p>
     <w:p>
       <w:pPr>
-        <w:pStyle w:val="a3"/>
+        <w:pStyle w:val="ListParagraph"/>
         <w:numPr>
           <w:ilvl w:val="0"/>
           <w:numId w:val="4"/>
         </w:numPr>
       </w:pPr>
       <w:r>
+        <w:lastRenderedPageBreak/>
         <w:t xml:space="preserve">Класс </w:t>
       </w:r>
       <w:r>
@@ -607,7 +597,7 @@
     </w:p>
     <w:p>
       <w:pPr>
-        <w:pStyle w:val="a3"/>
+        <w:pStyle w:val="ListParagraph"/>
         <w:numPr>
           <w:ilvl w:val="1"/>
           <w:numId w:val="4"/>
@@ -633,7 +623,7 @@
     </w:p>
     <w:p>
       <w:pPr>
-        <w:pStyle w:val="a3"/>
+        <w:pStyle w:val="ListParagraph"/>
         <w:numPr>
           <w:ilvl w:val="1"/>
           <w:numId w:val="4"/>
@@ -645,7 +635,7 @@
     </w:p>
     <w:p>
       <w:pPr>
-        <w:pStyle w:val="a3"/>
+        <w:pStyle w:val="ListParagraph"/>
         <w:numPr>
           <w:ilvl w:val="0"/>
           <w:numId w:val="4"/>
@@ -684,7 +674,7 @@
     </w:p>
     <w:p>
       <w:pPr>
-        <w:pStyle w:val="a3"/>
+        <w:pStyle w:val="ListParagraph"/>
         <w:numPr>
           <w:ilvl w:val="1"/>
           <w:numId w:val="4"/>
@@ -697,20 +687,12 @@
         <w:t>ю</w:t>
       </w:r>
       <w:r>
-        <w:t xml:space="preserve"> кол-ва колес  </w:t>
-      </w:r>
-      <w:proofErr w:type="gramStart"/>
-      <w:r>
-        <w:t>через</w:t>
-      </w:r>
-      <w:proofErr w:type="gramEnd"/>
-      <w:r>
-        <w:t xml:space="preserve"> конструктор базового класса</w:t>
-      </w:r>
-    </w:p>
-    <w:p>
-      <w:pPr>
-        <w:pStyle w:val="2"/>
+        <w:t xml:space="preserve"> кол-ва колес  через конструктор базового класса</w:t>
+      </w:r>
+    </w:p>
+    <w:p>
+      <w:pPr>
+        <w:pStyle w:val="Heading2"/>
       </w:pPr>
       <w:r>
         <w:t>Шаг</w:t>
@@ -732,7 +714,7 @@
     </w:p>
     <w:p>
       <w:pPr>
-        <w:pStyle w:val="a3"/>
+        <w:pStyle w:val="ListParagraph"/>
         <w:numPr>
           <w:ilvl w:val="0"/>
           <w:numId w:val="5"/>
@@ -753,7 +735,7 @@
     </w:p>
     <w:p>
       <w:pPr>
-        <w:pStyle w:val="a3"/>
+        <w:pStyle w:val="ListParagraph"/>
         <w:numPr>
           <w:ilvl w:val="1"/>
           <w:numId w:val="5"/>
@@ -774,15 +756,7 @@
         <w:t xml:space="preserve"> (</w:t>
       </w:r>
       <w:r>
-        <w:t xml:space="preserve">максимальная разрешенная скорость, в </w:t>
-      </w:r>
-      <w:proofErr w:type="gramStart"/>
-      <w:r>
-        <w:t>км</w:t>
-      </w:r>
-      <w:proofErr w:type="gramEnd"/>
-      <w:r>
-        <w:t>/ч</w:t>
+        <w:t>максимальная разрешенная скорость, в км/ч</w:t>
       </w:r>
       <w:r>
         <w:t>)</w:t>
@@ -796,7 +770,7 @@
     </w:p>
     <w:p>
       <w:pPr>
-        <w:pStyle w:val="a3"/>
+        <w:pStyle w:val="ListParagraph"/>
         <w:numPr>
           <w:ilvl w:val="1"/>
           <w:numId w:val="5"/>
@@ -808,7 +782,7 @@
     </w:p>
     <w:p>
       <w:pPr>
-        <w:pStyle w:val="a3"/>
+        <w:pStyle w:val="ListParagraph"/>
         <w:numPr>
           <w:ilvl w:val="1"/>
           <w:numId w:val="5"/>
@@ -827,29 +801,13 @@
         <w:t xml:space="preserve"> (</w:t>
       </w:r>
       <w:r>
-        <w:t xml:space="preserve">текущая скорость, в </w:t>
-      </w:r>
-      <w:proofErr w:type="gramStart"/>
-      <w:r>
-        <w:t>км</w:t>
-      </w:r>
-      <w:proofErr w:type="gramEnd"/>
-      <w:r>
-        <w:t>/ч</w:t>
+        <w:t>текущая скорость, в км/ч</w:t>
       </w:r>
       <w:r>
         <w:t>)</w:t>
       </w:r>
       <w:r>
-        <w:t xml:space="preserve">. Реализуйте его таким </w:t>
-      </w:r>
-      <w:proofErr w:type="gramStart"/>
-      <w:r>
-        <w:t>образом</w:t>
-      </w:r>
-      <w:proofErr w:type="gramEnd"/>
-      <w:r>
-        <w:t xml:space="preserve"> чтобы при присвоении значения превышающего максимальную разрешенную скорость на экран выводилось сообщение вида: </w:t>
+        <w:t xml:space="preserve">. Реализуйте его таким образом чтобы при присвоении значения превышающего максимальную разрешенную скорость на экран выводилось сообщение вида: </w:t>
       </w:r>
       <w:r>
         <w:rPr>
@@ -876,7 +834,7 @@
     </w:p>
     <w:p>
       <w:pPr>
-        <w:pStyle w:val="a3"/>
+        <w:pStyle w:val="ListParagraph"/>
         <w:numPr>
           <w:ilvl w:val="0"/>
           <w:numId w:val="5"/>
@@ -924,7 +882,7 @@
     </w:p>
     <w:p>
       <w:pPr>
-        <w:pStyle w:val="a3"/>
+        <w:pStyle w:val="ListParagraph"/>
         <w:numPr>
           <w:ilvl w:val="1"/>
           <w:numId w:val="5"/>
@@ -969,7 +927,7 @@
         <w:rFonts w:ascii="Symbol" w:hAnsi="Symbol" w:hint="default"/>
       </w:rPr>
     </w:lvl>
-    <w:lvl w:ilvl="1" w:tplc="04190003" w:tentative="1">
+    <w:lvl w:ilvl="1" w:tplc="04190003">
       <w:start w:val="1"/>
       <w:numFmt w:val="bullet"/>
       <w:lvlText w:val="o"/>
@@ -1611,16 +1569,16 @@
     <w:lsdException w:name="Bibliography" w:uiPriority="37"/>
     <w:lsdException w:name="TOC Heading" w:uiPriority="39" w:qFormat="1"/>
   </w:latentStyles>
-  <w:style w:type="paragraph" w:default="1" w:styleId="a">
+  <w:style w:type="paragraph" w:default="1" w:styleId="Normal">
     <w:name w:val="Normal"/>
     <w:qFormat/>
     <w:rsid w:val="002B69A1"/>
   </w:style>
-  <w:style w:type="paragraph" w:styleId="1">
+  <w:style w:type="paragraph" w:styleId="Heading1">
     <w:name w:val="heading 1"/>
-    <w:basedOn w:val="a"/>
-    <w:next w:val="a"/>
-    <w:link w:val="10"/>
+    <w:basedOn w:val="Normal"/>
+    <w:next w:val="Normal"/>
+    <w:link w:val="Heading1Char"/>
     <w:uiPriority w:val="9"/>
     <w:qFormat/>
     <w:rsid w:val="003E0C24"/>
@@ -1639,11 +1597,11 @@
       <w:szCs w:val="28"/>
     </w:rPr>
   </w:style>
-  <w:style w:type="paragraph" w:styleId="2">
+  <w:style w:type="paragraph" w:styleId="Heading2">
     <w:name w:val="heading 2"/>
-    <w:basedOn w:val="a"/>
-    <w:next w:val="a"/>
-    <w:link w:val="20"/>
+    <w:basedOn w:val="Normal"/>
+    <w:next w:val="Normal"/>
+    <w:link w:val="Heading2Char"/>
     <w:uiPriority w:val="9"/>
     <w:unhideWhenUsed/>
     <w:qFormat/>
@@ -1663,11 +1621,11 @@
       <w:szCs w:val="26"/>
     </w:rPr>
   </w:style>
-  <w:style w:type="paragraph" w:styleId="3">
+  <w:style w:type="paragraph" w:styleId="Heading3">
     <w:name w:val="heading 3"/>
-    <w:basedOn w:val="a"/>
-    <w:next w:val="a"/>
-    <w:link w:val="30"/>
+    <w:basedOn w:val="Normal"/>
+    <w:next w:val="Normal"/>
+    <w:link w:val="Heading3Char"/>
     <w:uiPriority w:val="9"/>
     <w:unhideWhenUsed/>
     <w:qFormat/>
@@ -1685,13 +1643,13 @@
       <w:color w:val="4F81BD" w:themeColor="accent1"/>
     </w:rPr>
   </w:style>
-  <w:style w:type="character" w:default="1" w:styleId="a0">
+  <w:style w:type="character" w:default="1" w:styleId="DefaultParagraphFont">
     <w:name w:val="Default Paragraph Font"/>
     <w:uiPriority w:val="1"/>
     <w:semiHidden/>
     <w:unhideWhenUsed/>
   </w:style>
-  <w:style w:type="table" w:default="1" w:styleId="a1">
+  <w:style w:type="table" w:default="1" w:styleId="TableNormal">
     <w:name w:val="Normal Table"/>
     <w:uiPriority w:val="99"/>
     <w:semiHidden/>
@@ -1706,16 +1664,16 @@
       </w:tblCellMar>
     </w:tblPr>
   </w:style>
-  <w:style w:type="numbering" w:default="1" w:styleId="a2">
+  <w:style w:type="numbering" w:default="1" w:styleId="NoList">
     <w:name w:val="No List"/>
     <w:uiPriority w:val="99"/>
     <w:semiHidden/>
     <w:unhideWhenUsed/>
   </w:style>
-  <w:style w:type="character" w:customStyle="1" w:styleId="10">
-    <w:name w:val="Заголовок 1 Знак"/>
-    <w:basedOn w:val="a0"/>
-    <w:link w:val="1"/>
+  <w:style w:type="character" w:customStyle="1" w:styleId="Heading1Char">
+    <w:name w:val="Heading 1 Char"/>
+    <w:basedOn w:val="DefaultParagraphFont"/>
+    <w:link w:val="Heading1"/>
     <w:uiPriority w:val="9"/>
     <w:rsid w:val="003E0C24"/>
     <w:rPr>
@@ -1727,9 +1685,9 @@
       <w:szCs w:val="28"/>
     </w:rPr>
   </w:style>
-  <w:style w:type="paragraph" w:styleId="a3">
+  <w:style w:type="paragraph" w:styleId="ListParagraph">
     <w:name w:val="List Paragraph"/>
-    <w:basedOn w:val="a"/>
+    <w:basedOn w:val="Normal"/>
     <w:uiPriority w:val="34"/>
     <w:qFormat/>
     <w:rsid w:val="002F15DA"/>
@@ -1738,10 +1696,10 @@
       <w:contextualSpacing/>
     </w:pPr>
   </w:style>
-  <w:style w:type="character" w:customStyle="1" w:styleId="20">
-    <w:name w:val="Заголовок 2 Знак"/>
-    <w:basedOn w:val="a0"/>
-    <w:link w:val="2"/>
+  <w:style w:type="character" w:customStyle="1" w:styleId="Heading2Char">
+    <w:name w:val="Heading 2 Char"/>
+    <w:basedOn w:val="DefaultParagraphFont"/>
+    <w:link w:val="Heading2"/>
     <w:uiPriority w:val="9"/>
     <w:rsid w:val="002F15DA"/>
     <w:rPr>
@@ -1753,10 +1711,10 @@
       <w:szCs w:val="26"/>
     </w:rPr>
   </w:style>
-  <w:style w:type="character" w:customStyle="1" w:styleId="30">
-    <w:name w:val="Заголовок 3 Знак"/>
-    <w:basedOn w:val="a0"/>
-    <w:link w:val="3"/>
+  <w:style w:type="character" w:customStyle="1" w:styleId="Heading3Char">
+    <w:name w:val="Heading 3 Char"/>
+    <w:basedOn w:val="DefaultParagraphFont"/>
+    <w:link w:val="Heading3"/>
     <w:uiPriority w:val="9"/>
     <w:rsid w:val="002F15DA"/>
     <w:rPr>
@@ -1766,10 +1724,10 @@
       <w:color w:val="4F81BD" w:themeColor="accent1"/>
     </w:rPr>
   </w:style>
-  <w:style w:type="paragraph" w:styleId="a4">
+  <w:style w:type="paragraph" w:styleId="DocumentMap">
     <w:name w:val="Document Map"/>
-    <w:basedOn w:val="a"/>
-    <w:link w:val="a5"/>
+    <w:basedOn w:val="Normal"/>
+    <w:link w:val="DocumentMapChar"/>
     <w:uiPriority w:val="99"/>
     <w:semiHidden/>
     <w:unhideWhenUsed/>
@@ -1783,10 +1741,10 @@
       <w:szCs w:val="16"/>
     </w:rPr>
   </w:style>
-  <w:style w:type="character" w:customStyle="1" w:styleId="a5">
-    <w:name w:val="Схема документа Знак"/>
-    <w:basedOn w:val="a0"/>
-    <w:link w:val="a4"/>
+  <w:style w:type="character" w:customStyle="1" w:styleId="DocumentMapChar">
+    <w:name w:val="Document Map Char"/>
+    <w:basedOn w:val="DefaultParagraphFont"/>
+    <w:link w:val="DocumentMap"/>
     <w:uiPriority w:val="99"/>
     <w:semiHidden/>
     <w:rsid w:val="00B960C2"/>
@@ -1955,17 +1913,17 @@
     <w:lsdException w:name="Bibliography" w:uiPriority="37"/>
     <w:lsdException w:name="TOC Heading" w:uiPriority="39" w:qFormat="1"/>
   </w:latentStyles>
-  <w:style w:type="paragraph" w:default="1" w:styleId="a">
+  <w:style w:type="paragraph" w:default="1" w:styleId="Normal">
     <w:name w:val="Normal"/>
     <w:qFormat/>
   </w:style>
-  <w:style w:type="character" w:default="1" w:styleId="a0">
+  <w:style w:type="character" w:default="1" w:styleId="DefaultParagraphFont">
     <w:name w:val="Default Paragraph Font"/>
     <w:uiPriority w:val="1"/>
     <w:semiHidden/>
     <w:unhideWhenUsed/>
   </w:style>
-  <w:style w:type="table" w:default="1" w:styleId="a1">
+  <w:style w:type="table" w:default="1" w:styleId="TableNormal">
     <w:name w:val="Normal Table"/>
     <w:uiPriority w:val="99"/>
     <w:semiHidden/>
@@ -1980,7 +1938,7 @@
       </w:tblCellMar>
     </w:tblPr>
   </w:style>
-  <w:style w:type="numbering" w:default="1" w:styleId="a2">
+  <w:style w:type="numbering" w:default="1" w:styleId="NoList">
     <w:name w:val="No List"/>
     <w:uiPriority w:val="99"/>
     <w:semiHidden/>

</xml_diff>